<commit_message>
Added Objective 1 interpretation
</commit_message>
<xml_diff>
--- a/docs/ZackJohnnySatish_6372_Project_11.docx
+++ b/docs/ZackJohnnySatish_6372_Project_11.docx
@@ -4073,87 +4073,7 @@
           <w:sz w:val="22"/>
           <w:szCs w:val="22"/>
         </w:rPr>
-        <w:t xml:space="preserve">split the data 80/20 </w:t>
-      </w:r>
-      <w:r>
-        <w:rPr>
-          <w:rFonts w:cstheme="minorHAnsi"/>
-          <w:sz w:val="22"/>
-          <w:szCs w:val="22"/>
-        </w:rPr>
-        <w:t>(80%</w:t>
-      </w:r>
-      <w:r>
-        <w:rPr>
-          <w:rFonts w:cstheme="minorHAnsi"/>
-          <w:sz w:val="22"/>
-          <w:szCs w:val="22"/>
-        </w:rPr>
-        <w:t xml:space="preserve"> in the</w:t>
-      </w:r>
-      <w:r>
-        <w:rPr>
-          <w:rFonts w:cstheme="minorHAnsi"/>
-          <w:sz w:val="22"/>
-          <w:szCs w:val="22"/>
-        </w:rPr>
-        <w:t xml:space="preserve"> train</w:t>
-      </w:r>
-      <w:r>
-        <w:rPr>
-          <w:rFonts w:cstheme="minorHAnsi"/>
-          <w:sz w:val="22"/>
-          <w:szCs w:val="22"/>
-        </w:rPr>
-        <w:t>ing</w:t>
-      </w:r>
-      <w:r>
-        <w:rPr>
-          <w:rFonts w:cstheme="minorHAnsi"/>
-          <w:sz w:val="22"/>
-          <w:szCs w:val="22"/>
-        </w:rPr>
-        <w:t xml:space="preserve">, 20% </w:t>
-      </w:r>
-      <w:r>
-        <w:rPr>
-          <w:rFonts w:cstheme="minorHAnsi"/>
-          <w:sz w:val="22"/>
-          <w:szCs w:val="22"/>
-        </w:rPr>
-        <w:t>in the</w:t>
-      </w:r>
-      <w:r>
-        <w:rPr>
-          <w:rFonts w:cstheme="minorHAnsi"/>
-          <w:sz w:val="22"/>
-          <w:szCs w:val="22"/>
-        </w:rPr>
-        <w:t xml:space="preserve"> test</w:t>
-      </w:r>
-      <w:r>
-        <w:rPr>
-          <w:rFonts w:cstheme="minorHAnsi"/>
-          <w:sz w:val="22"/>
-          <w:szCs w:val="22"/>
-        </w:rPr>
-        <w:t xml:space="preserve"> set</w:t>
-      </w:r>
-      <w:r>
-        <w:rPr>
-          <w:rFonts w:cstheme="minorHAnsi"/>
-          <w:sz w:val="22"/>
-          <w:szCs w:val="22"/>
-        </w:rPr>
-        <w:t>)</w:t>
-      </w:r>
-      <w:r>
-        <w:rPr>
-          <w:rFonts w:cstheme="minorHAnsi"/>
-          <w:sz w:val="22"/>
-          <w:szCs w:val="22"/>
-        </w:rPr>
-        <w:t xml:space="preserve"> to ensure that there was enough data for training. For that 80/20 split we made 80% of the 0’s be in the training set and 20% of them in the test set. </w:t>
+        <w:t xml:space="preserve">split the data 80/20 (80% in the training, 20% in the test set) to ensure that there was enough data for training. For that 80/20 split we made 80% of the 0’s be in the training set and 20% of them in the test set. </w:t>
       </w:r>
       <w:r>
         <w:rPr>
@@ -5963,15 +5883,7 @@
           <w:sz w:val="22"/>
           <w:szCs w:val="22"/>
         </w:rPr>
-        <w:t xml:space="preserve"> </w:t>
-      </w:r>
-      <w:r>
-        <w:rPr>
-          <w:rFonts w:asciiTheme="minorHAnsi" w:hAnsiTheme="minorHAnsi" w:cstheme="minorHAnsi"/>
-          <w:sz w:val="22"/>
-          <w:szCs w:val="22"/>
-        </w:rPr>
-        <w:t>0.009502046</w:t>
+        <w:t xml:space="preserve"> 0.009502046</w:t>
       </w:r>
       <w:r>
         <w:rPr>
@@ -8565,12 +8477,310 @@
         <w:ind w:left="360"/>
         <w:rPr>
           <w:rFonts w:asciiTheme="minorHAnsi" w:hAnsiTheme="minorHAnsi" w:cstheme="minorHAnsi"/>
+          <w:sz w:val="22"/>
+          <w:szCs w:val="22"/>
+        </w:rPr>
+      </w:pPr>
+      <w:r>
+        <w:rPr>
+          <w:rFonts w:asciiTheme="minorHAnsi" w:hAnsiTheme="minorHAnsi" w:cstheme="minorHAnsi"/>
+          <w:b/>
+          <w:sz w:val="22"/>
+          <w:szCs w:val="22"/>
+        </w:rPr>
+        <w:t>Interpretation</w:t>
+      </w:r>
+    </w:p>
+    <w:p>
+      <w:pPr>
+        <w:ind w:firstLine="360"/>
+        <w:rPr>
+          <w:rFonts w:asciiTheme="minorHAnsi" w:hAnsiTheme="minorHAnsi" w:cstheme="minorHAnsi"/>
+          <w:b/>
+          <w:sz w:val="22"/>
+          <w:szCs w:val="22"/>
+        </w:rPr>
+      </w:pPr>
+      <w:r>
+        <w:rPr>
+          <w:rFonts w:asciiTheme="minorHAnsi" w:hAnsiTheme="minorHAnsi" w:cstheme="minorHAnsi"/>
+          <w:sz w:val="22"/>
+          <w:szCs w:val="22"/>
+        </w:rPr>
+        <w:t xml:space="preserve">Based on the above model metrics, the most accurately predicting model is LASSO. To generate the confidence intervals for interpretation the model was run using the R function </w:t>
+      </w:r>
+      <w:proofErr w:type="spellStart"/>
+      <w:r>
+        <w:rPr>
+          <w:rFonts w:asciiTheme="minorHAnsi" w:hAnsiTheme="minorHAnsi" w:cstheme="minorHAnsi"/>
+          <w:sz w:val="22"/>
+          <w:szCs w:val="22"/>
+        </w:rPr>
+        <w:t>glm</w:t>
+      </w:r>
+      <w:proofErr w:type="spellEnd"/>
+      <w:r>
+        <w:rPr>
+          <w:rFonts w:asciiTheme="minorHAnsi" w:hAnsiTheme="minorHAnsi" w:cstheme="minorHAnsi"/>
+          <w:sz w:val="22"/>
+          <w:szCs w:val="22"/>
+        </w:rPr>
+        <w:t xml:space="preserve"> with the variables from LASSO’s output</w:t>
+      </w:r>
+      <w:r>
+        <w:rPr>
+          <w:rFonts w:asciiTheme="minorHAnsi" w:hAnsiTheme="minorHAnsi" w:cstheme="minorHAnsi"/>
+          <w:sz w:val="22"/>
+          <w:szCs w:val="22"/>
+        </w:rPr>
+        <w:t>.</w:t>
+      </w:r>
+      <w:r>
+        <w:rPr>
+          <w:rFonts w:asciiTheme="minorHAnsi" w:hAnsiTheme="minorHAnsi" w:cstheme="minorHAnsi"/>
+          <w:sz w:val="22"/>
+          <w:szCs w:val="22"/>
+        </w:rPr>
+        <w:t xml:space="preserve"> Because LASSO does not use a p-value for the decision of what parameter to select some of the confidence intervals</w:t>
+      </w:r>
+      <w:r>
+        <w:rPr>
+          <w:rFonts w:asciiTheme="minorHAnsi" w:hAnsiTheme="minorHAnsi" w:cstheme="minorHAnsi"/>
+          <w:sz w:val="22"/>
+          <w:szCs w:val="22"/>
+        </w:rPr>
+        <w:t xml:space="preserve"> from </w:t>
+      </w:r>
+      <w:proofErr w:type="spellStart"/>
+      <w:r>
+        <w:rPr>
+          <w:rFonts w:asciiTheme="minorHAnsi" w:hAnsiTheme="minorHAnsi" w:cstheme="minorHAnsi"/>
+          <w:sz w:val="22"/>
+          <w:szCs w:val="22"/>
+        </w:rPr>
+        <w:t>glm</w:t>
+      </w:r>
+      <w:proofErr w:type="spellEnd"/>
+      <w:r>
+        <w:rPr>
+          <w:rFonts w:asciiTheme="minorHAnsi" w:hAnsiTheme="minorHAnsi" w:cstheme="minorHAnsi"/>
+          <w:sz w:val="22"/>
+          <w:szCs w:val="22"/>
+        </w:rPr>
+        <w:t xml:space="preserve"> include zero.</w:t>
+      </w:r>
+    </w:p>
+    <w:p>
+      <w:pPr>
+        <w:ind w:firstLine="360"/>
+        <w:rPr>
+          <w:rFonts w:asciiTheme="minorHAnsi" w:hAnsiTheme="minorHAnsi" w:cstheme="minorHAnsi"/>
+          <w:sz w:val="22"/>
+          <w:szCs w:val="22"/>
+        </w:rPr>
+      </w:pPr>
+      <w:r>
+        <w:rPr>
+          <w:rFonts w:asciiTheme="minorHAnsi" w:hAnsiTheme="minorHAnsi" w:cstheme="minorHAnsi"/>
+          <w:sz w:val="22"/>
+          <w:szCs w:val="22"/>
+        </w:rPr>
+        <w:t>The odds ratio for making a field goal for a 1 yard decrease in distance (with everything else held constant) is 1.117 with a 95% confidence interval of [</w:t>
+      </w:r>
+      <w:r>
+        <w:rPr>
+          <w:rFonts w:asciiTheme="minorHAnsi" w:hAnsiTheme="minorHAnsi" w:cstheme="minorHAnsi"/>
+          <w:sz w:val="22"/>
+          <w:szCs w:val="22"/>
+        </w:rPr>
+        <w:t>1.099</w:t>
+      </w:r>
+      <w:r>
+        <w:rPr>
+          <w:rFonts w:asciiTheme="minorHAnsi" w:hAnsiTheme="minorHAnsi" w:cstheme="minorHAnsi"/>
+          <w:sz w:val="22"/>
+          <w:szCs w:val="22"/>
+        </w:rPr>
+        <w:t xml:space="preserve">, </w:t>
+      </w:r>
+      <w:r>
+        <w:rPr>
+          <w:rFonts w:asciiTheme="minorHAnsi" w:hAnsiTheme="minorHAnsi" w:cstheme="minorHAnsi"/>
+          <w:sz w:val="22"/>
+          <w:szCs w:val="22"/>
+        </w:rPr>
+        <w:t>1.1617</w:t>
+      </w:r>
+      <w:r>
+        <w:rPr>
+          <w:rFonts w:asciiTheme="minorHAnsi" w:hAnsiTheme="minorHAnsi" w:cstheme="minorHAnsi"/>
+          <w:sz w:val="22"/>
+          <w:szCs w:val="22"/>
+        </w:rPr>
+        <w:t xml:space="preserve">]. </w:t>
+      </w:r>
+      <w:r>
+        <w:rPr>
+          <w:rFonts w:asciiTheme="minorHAnsi" w:hAnsiTheme="minorHAnsi" w:cstheme="minorHAnsi"/>
+          <w:noProof/>
+          <w:sz w:val="22"/>
+          <w:szCs w:val="22"/>
+        </w:rPr>
+        <w:t>The odds</w:t>
+      </w:r>
+      <w:r>
+        <w:rPr>
+          <w:rFonts w:asciiTheme="minorHAnsi" w:hAnsiTheme="minorHAnsi" w:cstheme="minorHAnsi"/>
+          <w:noProof/>
+          <w:sz w:val="22"/>
+          <w:szCs w:val="22"/>
+        </w:rPr>
+        <w:t xml:space="preserve"> ratio</w:t>
+      </w:r>
+      <w:r>
+        <w:rPr>
+          <w:rFonts w:asciiTheme="minorHAnsi" w:hAnsiTheme="minorHAnsi" w:cstheme="minorHAnsi"/>
+          <w:noProof/>
+          <w:sz w:val="22"/>
+          <w:szCs w:val="22"/>
+        </w:rPr>
+        <w:t xml:space="preserve"> of making a field goal while away from home</w:t>
+      </w:r>
+      <w:r>
+        <w:rPr>
+          <w:rFonts w:asciiTheme="minorHAnsi" w:hAnsiTheme="minorHAnsi" w:cstheme="minorHAnsi"/>
+          <w:noProof/>
+          <w:sz w:val="22"/>
+          <w:szCs w:val="22"/>
+        </w:rPr>
+        <w:t xml:space="preserve"> </w:t>
+      </w:r>
+      <w:r>
+        <w:rPr>
+          <w:rFonts w:asciiTheme="minorHAnsi" w:hAnsiTheme="minorHAnsi" w:cstheme="minorHAnsi"/>
+          <w:noProof/>
+          <w:sz w:val="22"/>
+          <w:szCs w:val="22"/>
+        </w:rPr>
+        <w:t>with everything else held constant is 1.293 times higher than when when at home (95% confidence interval [0.97, 2.33]).</w:t>
+      </w:r>
+      <w:r>
+        <w:rPr>
+          <w:rFonts w:asciiTheme="minorHAnsi" w:hAnsiTheme="minorHAnsi" w:cstheme="minorHAnsi"/>
+          <w:noProof/>
+          <w:sz w:val="22"/>
+          <w:szCs w:val="22"/>
+        </w:rPr>
+        <w:t xml:space="preserve"> </w:t>
+      </w:r>
+      <w:r>
+        <w:rPr>
+          <w:rFonts w:asciiTheme="minorHAnsi" w:hAnsiTheme="minorHAnsi" w:cstheme="minorHAnsi"/>
+          <w:sz w:val="22"/>
+          <w:szCs w:val="22"/>
+        </w:rPr>
+        <w:t>The odds ratio for making a field</w:t>
+      </w:r>
+      <w:r>
+        <w:rPr>
+          <w:rFonts w:asciiTheme="minorHAnsi" w:hAnsiTheme="minorHAnsi" w:cstheme="minorHAnsi"/>
+          <w:sz w:val="22"/>
+          <w:szCs w:val="22"/>
+        </w:rPr>
+        <w:t xml:space="preserve"> goal for </w:t>
+      </w:r>
+      <w:r>
+        <w:rPr>
+          <w:rFonts w:asciiTheme="minorHAnsi" w:hAnsiTheme="minorHAnsi" w:cstheme="minorHAnsi"/>
+          <w:sz w:val="22"/>
+          <w:szCs w:val="22"/>
+        </w:rPr>
+        <w:t>a</w:t>
+      </w:r>
+      <w:r>
+        <w:rPr>
+          <w:rFonts w:asciiTheme="minorHAnsi" w:hAnsiTheme="minorHAnsi" w:cstheme="minorHAnsi"/>
+          <w:sz w:val="22"/>
+          <w:szCs w:val="22"/>
+        </w:rPr>
+        <w:t xml:space="preserve"> </w:t>
+      </w:r>
+      <w:r>
+        <w:rPr>
+          <w:rFonts w:asciiTheme="minorHAnsi" w:hAnsiTheme="minorHAnsi" w:cstheme="minorHAnsi"/>
+          <w:sz w:val="22"/>
+          <w:szCs w:val="22"/>
+        </w:rPr>
+        <w:t>1 second increase in time before the end of a quarter (with everything else held constant) is 1.00029 with a 95% confidence interval of [0.9997, 1.0013].</w:t>
+      </w:r>
+    </w:p>
+    <w:p>
+      <w:pPr>
+        <w:rPr>
+          <w:rFonts w:asciiTheme="minorHAnsi" w:hAnsiTheme="minorHAnsi" w:cstheme="minorHAnsi"/>
           <w:color w:val="FF0000"/>
           <w:sz w:val="22"/>
           <w:szCs w:val="22"/>
         </w:rPr>
       </w:pPr>
-      <w:r>
+    </w:p>
+    <w:p>
+      <w:pPr>
+        <w:rPr>
+          <w:rFonts w:asciiTheme="minorHAnsi" w:hAnsiTheme="minorHAnsi" w:cstheme="minorHAnsi"/>
+          <w:sz w:val="22"/>
+          <w:szCs w:val="22"/>
+        </w:rPr>
+      </w:pPr>
+      <w:r>
+        <w:rPr>
+          <w:rStyle w:val="mi"/>
+          <w:rFonts w:asciiTheme="minorHAnsi" w:hAnsiTheme="minorHAnsi" w:cstheme="minorHAnsi"/>
+          <w:color w:val="FF0000"/>
+          <w:sz w:val="22"/>
+          <w:szCs w:val="22"/>
+          <w:bdr w:val="none" w:sz="0" w:space="0" w:color="auto" w:frame="1"/>
+        </w:rPr>
+        <w:t xml:space="preserve">LASSO </w:t>
+      </w:r>
+      <w:r>
+        <w:rPr>
+          <w:rStyle w:val="mi"/>
+          <w:rFonts w:asciiTheme="minorHAnsi" w:hAnsiTheme="minorHAnsi" w:cstheme="minorHAnsi"/>
+          <w:color w:val="FF0000"/>
+          <w:sz w:val="22"/>
+          <w:szCs w:val="22"/>
+          <w:bdr w:val="none" w:sz="0" w:space="0" w:color="auto" w:frame="1"/>
+        </w:rPr>
+        <w:t xml:space="preserve">Model: </w:t>
+      </w:r>
+      <w:r>
+        <w:rPr>
+          <w:rStyle w:val="mi"/>
+          <w:rFonts w:asciiTheme="minorHAnsi" w:hAnsiTheme="minorHAnsi" w:cstheme="minorHAnsi"/>
+          <w:color w:val="FF0000"/>
+          <w:sz w:val="22"/>
+          <w:szCs w:val="22"/>
+          <w:bdr w:val="none" w:sz="0" w:space="0" w:color="auto" w:frame="1"/>
+        </w:rPr>
+        <w:t>6.406 – 0.111*distance – 0.257*homekick1 + 0.00029*</w:t>
+      </w:r>
+      <w:proofErr w:type="spellStart"/>
+      <w:r>
+        <w:rPr>
+          <w:rStyle w:val="mi"/>
+          <w:rFonts w:asciiTheme="minorHAnsi" w:hAnsiTheme="minorHAnsi" w:cstheme="minorHAnsi"/>
+          <w:color w:val="FF0000"/>
+          <w:sz w:val="22"/>
+          <w:szCs w:val="22"/>
+          <w:bdr w:val="none" w:sz="0" w:space="0" w:color="auto" w:frame="1"/>
+        </w:rPr>
+        <w:t>timeremqtr</w:t>
+      </w:r>
+      <w:proofErr w:type="spellEnd"/>
+    </w:p>
+    <w:p>
+      <w:pPr>
         <w:rPr>
           <w:rFonts w:asciiTheme="minorHAnsi" w:hAnsiTheme="minorHAnsi" w:cstheme="minorHAnsi"/>
           <w:b/>
@@ -8578,71 +8788,14 @@
           <w:sz w:val="22"/>
           <w:szCs w:val="22"/>
         </w:rPr>
-        <w:t>Interpretation</w:t>
-      </w:r>
-    </w:p>
-    <w:p>
-      <w:pPr>
-        <w:rPr>
-          <w:rFonts w:asciiTheme="minorHAnsi" w:hAnsiTheme="minorHAnsi" w:cstheme="minorHAnsi"/>
-          <w:b/>
-          <w:color w:val="FF0000"/>
-          <w:sz w:val="22"/>
-          <w:szCs w:val="22"/>
-        </w:rPr>
-      </w:pPr>
-      <w:r>
-        <w:rPr>
-          <w:rFonts w:asciiTheme="minorHAnsi" w:hAnsiTheme="minorHAnsi" w:cstheme="minorHAnsi"/>
-          <w:color w:val="FF0000"/>
-          <w:sz w:val="22"/>
-          <w:szCs w:val="22"/>
-        </w:rPr>
-        <w:t>Confidence Intervals taken from running GLM on the variables that LASSO selected</w:t>
-      </w:r>
-      <w:r>
-        <w:rPr>
-          <w:rFonts w:asciiTheme="minorHAnsi" w:hAnsiTheme="minorHAnsi" w:cstheme="minorHAnsi"/>
-          <w:color w:val="FF0000"/>
-          <w:sz w:val="22"/>
-          <w:szCs w:val="22"/>
-        </w:rPr>
-        <w:t xml:space="preserve"> as the Professor suggested</w:t>
-      </w:r>
-      <w:r>
-        <w:rPr>
-          <w:rFonts w:asciiTheme="minorHAnsi" w:hAnsiTheme="minorHAnsi" w:cstheme="minorHAnsi"/>
-          <w:color w:val="FF0000"/>
-          <w:sz w:val="22"/>
-          <w:szCs w:val="22"/>
-        </w:rPr>
-        <w:t>.</w:t>
-      </w:r>
-      <w:r>
-        <w:rPr>
-          <w:rFonts w:asciiTheme="minorHAnsi" w:hAnsiTheme="minorHAnsi" w:cstheme="minorHAnsi"/>
-          <w:b/>
-          <w:color w:val="FF0000"/>
-          <w:sz w:val="22"/>
-          <w:szCs w:val="22"/>
-        </w:rPr>
-        <w:t xml:space="preserve"> </w:t>
-      </w:r>
-    </w:p>
-    <w:p>
-      <w:pPr>
-        <w:rPr>
-          <w:rFonts w:asciiTheme="minorHAnsi" w:hAnsiTheme="minorHAnsi" w:cstheme="minorHAnsi"/>
-          <w:b/>
-          <w:color w:val="FF0000"/>
-          <w:sz w:val="22"/>
-          <w:szCs w:val="22"/>
-        </w:rPr>
-      </w:pPr>
-      <w:r>
-        <w:rPr>
+      </w:pPr>
+      <w:r>
+        <w:rPr>
+          <w:rFonts w:asciiTheme="minorHAnsi" w:hAnsiTheme="minorHAnsi" w:cstheme="minorHAnsi"/>
           <w:noProof/>
           <w:color w:val="FF0000"/>
+          <w:sz w:val="22"/>
+          <w:szCs w:val="22"/>
         </w:rPr>
         <w:drawing>
           <wp:inline distT="0" distB="0" distL="0" distR="0" wp14:anchorId="2FB5B2AA" wp14:editId="2A04F129">
@@ -8687,9 +8840,7 @@
           </wp:inline>
         </w:drawing>
       </w:r>
-    </w:p>
-    <w:p>
-      <w:pPr>
+      <w:r>
         <w:rPr>
           <w:rFonts w:asciiTheme="minorHAnsi" w:hAnsiTheme="minorHAnsi" w:cstheme="minorHAnsi"/>
           <w:b/>
@@ -8697,33 +8848,7 @@
           <w:sz w:val="22"/>
           <w:szCs w:val="22"/>
         </w:rPr>
-      </w:pPr>
-      <w:r>
-        <w:rPr>
-          <w:rFonts w:asciiTheme="minorHAnsi" w:hAnsiTheme="minorHAnsi" w:cstheme="minorHAnsi"/>
-          <w:color w:val="FF0000"/>
-          <w:sz w:val="22"/>
-          <w:szCs w:val="22"/>
-        </w:rPr>
-        <w:t>Confidence Intervals for Stepwise</w:t>
-      </w:r>
-      <w:r>
-        <w:rPr>
-          <w:rFonts w:asciiTheme="minorHAnsi" w:hAnsiTheme="minorHAnsi" w:cstheme="minorHAnsi"/>
-          <w:color w:val="FF0000"/>
-          <w:sz w:val="22"/>
-          <w:szCs w:val="22"/>
-        </w:rPr>
-        <w:t xml:space="preserve"> and Forward Selection</w:t>
-      </w:r>
-      <w:r>
-        <w:rPr>
-          <w:rFonts w:asciiTheme="minorHAnsi" w:hAnsiTheme="minorHAnsi" w:cstheme="minorHAnsi"/>
-          <w:color w:val="FF0000"/>
-          <w:sz w:val="22"/>
-          <w:szCs w:val="22"/>
-        </w:rPr>
-        <w:t>.</w:t>
+        <w:t xml:space="preserve">Raw </w:t>
       </w:r>
       <w:r>
         <w:rPr>
@@ -8733,66 +8858,525 @@
           <w:sz w:val="22"/>
           <w:szCs w:val="22"/>
         </w:rPr>
-        <w:t xml:space="preserve"> </w:t>
-      </w:r>
-    </w:p>
-    <w:p>
-      <w:pPr>
-        <w:rPr>
-          <w:rFonts w:asciiTheme="minorHAnsi" w:hAnsiTheme="minorHAnsi" w:cstheme="minorHAnsi"/>
-          <w:b/>
-          <w:color w:val="FF0000"/>
-          <w:sz w:val="22"/>
-          <w:szCs w:val="22"/>
-        </w:rPr>
-      </w:pPr>
-      <w:r>
-        <w:rPr>
+        <w:t>Confidence Intervals</w:t>
+      </w:r>
+    </w:p>
+    <w:p>
+      <w:pPr>
+        <w:rPr>
+          <w:rFonts w:asciiTheme="minorHAnsi" w:hAnsiTheme="minorHAnsi" w:cstheme="minorHAnsi"/>
           <w:noProof/>
           <w:color w:val="FF0000"/>
-        </w:rPr>
-        <w:drawing>
-          <wp:inline distT="0" distB="0" distL="0" distR="0" wp14:anchorId="0BD12BBA" wp14:editId="01FB2731">
-            <wp:extent cx="2289975" cy="508883"/>
-            <wp:effectExtent l="0" t="0" r="0" b="5715"/>
-            <wp:docPr id="11" name="Picture 11"/>
-            <wp:cNvGraphicFramePr>
-              <a:graphicFrameLocks xmlns:a="http://schemas.openxmlformats.org/drawingml/2006/main" noChangeAspect="1"/>
-            </wp:cNvGraphicFramePr>
-            <a:graphic xmlns:a="http://schemas.openxmlformats.org/drawingml/2006/main">
-              <a:graphicData uri="http://schemas.openxmlformats.org/drawingml/2006/picture">
-                <pic:pic xmlns:pic="http://schemas.openxmlformats.org/drawingml/2006/picture">
-                  <pic:nvPicPr>
-                    <pic:cNvPr id="0" name=""/>
-                    <pic:cNvPicPr/>
-                  </pic:nvPicPr>
-                  <pic:blipFill rotWithShape="1">
-                    <a:blip r:embed="rId16"/>
-                    <a:srcRect l="1072" t="77871" r="78332" b="14635"/>
-                    <a:stretch/>
-                  </pic:blipFill>
-                  <pic:spPr bwMode="auto">
-                    <a:xfrm>
-                      <a:off x="0" y="0"/>
-                      <a:ext cx="2289707" cy="508823"/>
-                    </a:xfrm>
-                    <a:prstGeom prst="rect">
-                      <a:avLst/>
-                    </a:prstGeom>
-                    <a:ln>
-                      <a:noFill/>
-                    </a:ln>
-                    <a:extLst>
-                      <a:ext uri="{53640926-AAD7-44D8-BBD7-CCE9431645EC}">
-                        <a14:shadowObscured xmlns:a14="http://schemas.microsoft.com/office/drawing/2010/main"/>
-                      </a:ext>
-                    </a:extLst>
-                  </pic:spPr>
-                </pic:pic>
-              </a:graphicData>
-            </a:graphic>
-          </wp:inline>
-        </w:drawing>
+          <w:sz w:val="22"/>
+          <w:szCs w:val="22"/>
+        </w:rPr>
+      </w:pPr>
+    </w:p>
+    <w:p>
+      <w:pPr>
+        <w:rPr>
+          <w:rFonts w:asciiTheme="minorHAnsi" w:hAnsiTheme="minorHAnsi" w:cstheme="minorHAnsi"/>
+          <w:b/>
+          <w:noProof/>
+          <w:color w:val="FF0000"/>
+          <w:sz w:val="22"/>
+          <w:szCs w:val="22"/>
+        </w:rPr>
+      </w:pPr>
+      <w:r>
+        <w:rPr>
+          <w:rFonts w:asciiTheme="minorHAnsi" w:hAnsiTheme="minorHAnsi" w:cstheme="minorHAnsi"/>
+          <w:b/>
+          <w:noProof/>
+          <w:color w:val="FF0000"/>
+          <w:sz w:val="22"/>
+          <w:szCs w:val="22"/>
+        </w:rPr>
+        <w:t>Point estimates</w:t>
+      </w:r>
+      <w:r>
+        <w:rPr>
+          <w:rFonts w:asciiTheme="minorHAnsi" w:hAnsiTheme="minorHAnsi" w:cstheme="minorHAnsi"/>
+          <w:b/>
+          <w:noProof/>
+          <w:color w:val="FF0000"/>
+          <w:sz w:val="22"/>
+          <w:szCs w:val="22"/>
+        </w:rPr>
+        <w:t>/CI</w:t>
+      </w:r>
+    </w:p>
+    <w:p>
+      <w:pPr>
+        <w:rPr>
+          <w:rFonts w:asciiTheme="minorHAnsi" w:hAnsiTheme="minorHAnsi" w:cstheme="minorHAnsi"/>
+          <w:noProof/>
+          <w:color w:val="FF0000"/>
+          <w:sz w:val="22"/>
+          <w:szCs w:val="22"/>
+        </w:rPr>
+      </w:pPr>
+      <w:r>
+        <w:rPr>
+          <w:rFonts w:asciiTheme="minorHAnsi" w:hAnsiTheme="minorHAnsi" w:cstheme="minorHAnsi"/>
+          <w:noProof/>
+          <w:color w:val="FF0000"/>
+          <w:sz w:val="22"/>
+          <w:szCs w:val="22"/>
+        </w:rPr>
+        <w:t>Distance: e^(-</w:t>
+      </w:r>
+      <w:r>
+        <w:rPr>
+          <w:rStyle w:val="mi"/>
+          <w:rFonts w:asciiTheme="minorHAnsi" w:hAnsiTheme="minorHAnsi" w:cstheme="minorHAnsi"/>
+          <w:color w:val="FF0000"/>
+          <w:sz w:val="22"/>
+          <w:szCs w:val="22"/>
+          <w:bdr w:val="none" w:sz="0" w:space="0" w:color="auto" w:frame="1"/>
+        </w:rPr>
+        <w:t>0.111</w:t>
+      </w:r>
+      <w:r>
+        <w:rPr>
+          <w:rFonts w:asciiTheme="minorHAnsi" w:hAnsiTheme="minorHAnsi" w:cstheme="minorHAnsi"/>
+          <w:noProof/>
+          <w:color w:val="FF0000"/>
+          <w:sz w:val="22"/>
+          <w:szCs w:val="22"/>
+        </w:rPr>
+        <w:t>)</w:t>
+      </w:r>
+      <w:r>
+        <w:rPr>
+          <w:rFonts w:asciiTheme="minorHAnsi" w:hAnsiTheme="minorHAnsi" w:cstheme="minorHAnsi"/>
+          <w:noProof/>
+          <w:color w:val="FF0000"/>
+          <w:sz w:val="22"/>
+          <w:szCs w:val="22"/>
+        </w:rPr>
+        <w:t xml:space="preserve"> = 0.8949</w:t>
+      </w:r>
+      <w:r>
+        <w:rPr>
+          <w:rFonts w:asciiTheme="minorHAnsi" w:hAnsiTheme="minorHAnsi" w:cstheme="minorHAnsi"/>
+          <w:noProof/>
+          <w:color w:val="FF0000"/>
+          <w:sz w:val="22"/>
+          <w:szCs w:val="22"/>
+        </w:rPr>
+        <w:tab/>
+      </w:r>
+      <w:r>
+        <w:rPr>
+          <w:rFonts w:asciiTheme="minorHAnsi" w:hAnsiTheme="minorHAnsi" w:cstheme="minorHAnsi"/>
+          <w:noProof/>
+          <w:color w:val="FF0000"/>
+          <w:sz w:val="22"/>
+          <w:szCs w:val="22"/>
+        </w:rPr>
+        <w:tab/>
+      </w:r>
+      <w:r>
+        <w:rPr>
+          <w:rFonts w:asciiTheme="minorHAnsi" w:hAnsiTheme="minorHAnsi" w:cstheme="minorHAnsi"/>
+          <w:noProof/>
+          <w:color w:val="FF0000"/>
+          <w:sz w:val="22"/>
+          <w:szCs w:val="22"/>
+        </w:rPr>
+        <w:tab/>
+      </w:r>
+      <w:r>
+        <w:rPr>
+          <w:rFonts w:asciiTheme="minorHAnsi" w:hAnsiTheme="minorHAnsi" w:cstheme="minorHAnsi"/>
+          <w:noProof/>
+          <w:color w:val="FF0000"/>
+          <w:sz w:val="22"/>
+          <w:szCs w:val="22"/>
+        </w:rPr>
+        <w:tab/>
+      </w:r>
+      <w:r>
+        <w:rPr>
+          <w:rFonts w:asciiTheme="minorHAnsi" w:hAnsiTheme="minorHAnsi" w:cstheme="minorHAnsi"/>
+          <w:noProof/>
+          <w:color w:val="FF0000"/>
+          <w:sz w:val="22"/>
+          <w:szCs w:val="22"/>
+        </w:rPr>
+        <w:t>inverse is 1.117</w:t>
+      </w:r>
+    </w:p>
+    <w:p>
+      <w:pPr>
+        <w:rPr>
+          <w:rFonts w:asciiTheme="minorHAnsi" w:hAnsiTheme="minorHAnsi" w:cstheme="minorHAnsi"/>
+          <w:noProof/>
+          <w:color w:val="FF0000"/>
+          <w:sz w:val="22"/>
+          <w:szCs w:val="22"/>
+        </w:rPr>
+      </w:pPr>
+      <w:r>
+        <w:rPr>
+          <w:rFonts w:asciiTheme="minorHAnsi" w:hAnsiTheme="minorHAnsi" w:cstheme="minorHAnsi"/>
+          <w:noProof/>
+          <w:color w:val="FF0000"/>
+          <w:sz w:val="22"/>
+          <w:szCs w:val="22"/>
+        </w:rPr>
+        <w:t>e^(-0.149885) = 0.8608, e^(-0.0947) = 0.9096</w:t>
+      </w:r>
+      <w:r>
+        <w:rPr>
+          <w:rFonts w:asciiTheme="minorHAnsi" w:hAnsiTheme="minorHAnsi" w:cstheme="minorHAnsi"/>
+          <w:noProof/>
+          <w:color w:val="FF0000"/>
+          <w:sz w:val="22"/>
+          <w:szCs w:val="22"/>
+        </w:rPr>
+        <w:tab/>
+      </w:r>
+      <w:r>
+        <w:rPr>
+          <w:rFonts w:asciiTheme="minorHAnsi" w:hAnsiTheme="minorHAnsi" w:cstheme="minorHAnsi"/>
+          <w:noProof/>
+          <w:color w:val="FF0000"/>
+          <w:sz w:val="22"/>
+          <w:szCs w:val="22"/>
+        </w:rPr>
+        <w:tab/>
+        <w:t>inverse is [</w:t>
+      </w:r>
+      <w:r>
+        <w:rPr>
+          <w:rFonts w:asciiTheme="minorHAnsi" w:hAnsiTheme="minorHAnsi" w:cstheme="minorHAnsi"/>
+          <w:noProof/>
+          <w:color w:val="FF0000"/>
+          <w:sz w:val="22"/>
+          <w:szCs w:val="22"/>
+        </w:rPr>
+        <w:t>1.099</w:t>
+      </w:r>
+      <w:r>
+        <w:rPr>
+          <w:rFonts w:asciiTheme="minorHAnsi" w:hAnsiTheme="minorHAnsi" w:cstheme="minorHAnsi"/>
+          <w:noProof/>
+          <w:color w:val="FF0000"/>
+          <w:sz w:val="22"/>
+          <w:szCs w:val="22"/>
+        </w:rPr>
+        <w:t>, 1.1617]</w:t>
+      </w:r>
+    </w:p>
+    <w:p>
+      <w:pPr>
+        <w:rPr>
+          <w:rStyle w:val="mi"/>
+          <w:rFonts w:asciiTheme="minorHAnsi" w:hAnsiTheme="minorHAnsi" w:cstheme="minorHAnsi"/>
+          <w:color w:val="FF0000"/>
+          <w:sz w:val="22"/>
+          <w:szCs w:val="22"/>
+          <w:bdr w:val="none" w:sz="0" w:space="0" w:color="auto" w:frame="1"/>
+        </w:rPr>
+      </w:pPr>
+      <w:r>
+        <w:rPr>
+          <w:rFonts w:asciiTheme="minorHAnsi" w:hAnsiTheme="minorHAnsi" w:cstheme="minorHAnsi"/>
+          <w:noProof/>
+          <w:color w:val="FF0000"/>
+          <w:sz w:val="22"/>
+          <w:szCs w:val="22"/>
+        </w:rPr>
+        <w:lastRenderedPageBreak/>
+        <w:t>Homekick1 e^(</w:t>
+      </w:r>
+      <w:r>
+        <w:rPr>
+          <w:rStyle w:val="mi"/>
+          <w:rFonts w:asciiTheme="minorHAnsi" w:hAnsiTheme="minorHAnsi" w:cstheme="minorHAnsi"/>
+          <w:color w:val="FF0000"/>
+          <w:sz w:val="22"/>
+          <w:szCs w:val="22"/>
+          <w:bdr w:val="none" w:sz="0" w:space="0" w:color="auto" w:frame="1"/>
+        </w:rPr>
+        <w:t>-</w:t>
+      </w:r>
+      <w:r>
+        <w:rPr>
+          <w:rStyle w:val="mi"/>
+          <w:rFonts w:asciiTheme="minorHAnsi" w:hAnsiTheme="minorHAnsi" w:cstheme="minorHAnsi"/>
+          <w:color w:val="FF0000"/>
+          <w:sz w:val="22"/>
+          <w:szCs w:val="22"/>
+          <w:bdr w:val="none" w:sz="0" w:space="0" w:color="auto" w:frame="1"/>
+        </w:rPr>
+        <w:t>0.257</w:t>
+      </w:r>
+      <w:r>
+        <w:rPr>
+          <w:rStyle w:val="mi"/>
+          <w:rFonts w:asciiTheme="minorHAnsi" w:hAnsiTheme="minorHAnsi" w:cstheme="minorHAnsi"/>
+          <w:color w:val="FF0000"/>
+          <w:sz w:val="22"/>
+          <w:szCs w:val="22"/>
+          <w:bdr w:val="none" w:sz="0" w:space="0" w:color="auto" w:frame="1"/>
+        </w:rPr>
+        <w:t>)</w:t>
+      </w:r>
+      <w:r>
+        <w:rPr>
+          <w:rStyle w:val="mi"/>
+          <w:rFonts w:asciiTheme="minorHAnsi" w:hAnsiTheme="minorHAnsi" w:cstheme="minorHAnsi"/>
+          <w:color w:val="FF0000"/>
+          <w:sz w:val="22"/>
+          <w:szCs w:val="22"/>
+          <w:bdr w:val="none" w:sz="0" w:space="0" w:color="auto" w:frame="1"/>
+        </w:rPr>
+        <w:t xml:space="preserve"> = 0.7734</w:t>
+      </w:r>
+      <w:r>
+        <w:rPr>
+          <w:rStyle w:val="mi"/>
+          <w:rFonts w:asciiTheme="minorHAnsi" w:hAnsiTheme="minorHAnsi" w:cstheme="minorHAnsi"/>
+          <w:color w:val="FF0000"/>
+          <w:sz w:val="22"/>
+          <w:szCs w:val="22"/>
+          <w:bdr w:val="none" w:sz="0" w:space="0" w:color="auto" w:frame="1"/>
+        </w:rPr>
+        <w:tab/>
+      </w:r>
+      <w:r>
+        <w:rPr>
+          <w:rStyle w:val="mi"/>
+          <w:rFonts w:asciiTheme="minorHAnsi" w:hAnsiTheme="minorHAnsi" w:cstheme="minorHAnsi"/>
+          <w:color w:val="FF0000"/>
+          <w:sz w:val="22"/>
+          <w:szCs w:val="22"/>
+          <w:bdr w:val="none" w:sz="0" w:space="0" w:color="auto" w:frame="1"/>
+        </w:rPr>
+        <w:tab/>
+      </w:r>
+      <w:r>
+        <w:rPr>
+          <w:rStyle w:val="mi"/>
+          <w:rFonts w:asciiTheme="minorHAnsi" w:hAnsiTheme="minorHAnsi" w:cstheme="minorHAnsi"/>
+          <w:color w:val="FF0000"/>
+          <w:sz w:val="22"/>
+          <w:szCs w:val="22"/>
+          <w:bdr w:val="none" w:sz="0" w:space="0" w:color="auto" w:frame="1"/>
+        </w:rPr>
+        <w:tab/>
+      </w:r>
+      <w:r>
+        <w:rPr>
+          <w:rStyle w:val="mi"/>
+          <w:rFonts w:asciiTheme="minorHAnsi" w:hAnsiTheme="minorHAnsi" w:cstheme="minorHAnsi"/>
+          <w:color w:val="FF0000"/>
+          <w:sz w:val="22"/>
+          <w:szCs w:val="22"/>
+          <w:bdr w:val="none" w:sz="0" w:space="0" w:color="auto" w:frame="1"/>
+        </w:rPr>
+        <w:tab/>
+      </w:r>
+      <w:r>
+        <w:rPr>
+          <w:rStyle w:val="mi"/>
+          <w:rFonts w:asciiTheme="minorHAnsi" w:hAnsiTheme="minorHAnsi" w:cstheme="minorHAnsi"/>
+          <w:color w:val="FF0000"/>
+          <w:sz w:val="22"/>
+          <w:szCs w:val="22"/>
+          <w:bdr w:val="none" w:sz="0" w:space="0" w:color="auto" w:frame="1"/>
+        </w:rPr>
+        <w:t>inverse is 1.293</w:t>
+      </w:r>
+    </w:p>
+    <w:p>
+      <w:pPr>
+        <w:rPr>
+          <w:rStyle w:val="mi"/>
+          <w:rFonts w:asciiTheme="minorHAnsi" w:hAnsiTheme="minorHAnsi" w:cstheme="minorHAnsi"/>
+          <w:color w:val="FF0000"/>
+          <w:sz w:val="22"/>
+          <w:szCs w:val="22"/>
+          <w:bdr w:val="none" w:sz="0" w:space="0" w:color="auto" w:frame="1"/>
+        </w:rPr>
+      </w:pPr>
+      <w:proofErr w:type="gramStart"/>
+      <w:r>
+        <w:rPr>
+          <w:rStyle w:val="mi"/>
+          <w:rFonts w:asciiTheme="minorHAnsi" w:hAnsiTheme="minorHAnsi" w:cstheme="minorHAnsi"/>
+          <w:color w:val="FF0000"/>
+          <w:sz w:val="22"/>
+          <w:szCs w:val="22"/>
+          <w:bdr w:val="none" w:sz="0" w:space="0" w:color="auto" w:frame="1"/>
+        </w:rPr>
+        <w:t>e</w:t>
+      </w:r>
+      <w:proofErr w:type="gramEnd"/>
+      <w:r>
+        <w:rPr>
+          <w:rStyle w:val="mi"/>
+          <w:rFonts w:asciiTheme="minorHAnsi" w:hAnsiTheme="minorHAnsi" w:cstheme="minorHAnsi"/>
+          <w:color w:val="FF0000"/>
+          <w:sz w:val="22"/>
+          <w:szCs w:val="22"/>
+          <w:bdr w:val="none" w:sz="0" w:space="0" w:color="auto" w:frame="1"/>
+        </w:rPr>
+        <w:t>^(-0.84726) = 0.42858765, e^(0.0271) = 1.02747</w:t>
+      </w:r>
+      <w:r>
+        <w:rPr>
+          <w:rStyle w:val="mi"/>
+          <w:rFonts w:asciiTheme="minorHAnsi" w:hAnsiTheme="minorHAnsi" w:cstheme="minorHAnsi"/>
+          <w:color w:val="FF0000"/>
+          <w:sz w:val="22"/>
+          <w:szCs w:val="22"/>
+          <w:bdr w:val="none" w:sz="0" w:space="0" w:color="auto" w:frame="1"/>
+        </w:rPr>
+        <w:tab/>
+        <w:t>inverse is [</w:t>
+      </w:r>
+      <w:r>
+        <w:rPr>
+          <w:rStyle w:val="mi"/>
+          <w:rFonts w:asciiTheme="minorHAnsi" w:hAnsiTheme="minorHAnsi" w:cstheme="minorHAnsi"/>
+          <w:color w:val="FF0000"/>
+          <w:sz w:val="22"/>
+          <w:szCs w:val="22"/>
+          <w:bdr w:val="none" w:sz="0" w:space="0" w:color="auto" w:frame="1"/>
+        </w:rPr>
+        <w:t>0.97</w:t>
+      </w:r>
+      <w:r>
+        <w:rPr>
+          <w:rStyle w:val="mi"/>
+          <w:rFonts w:asciiTheme="minorHAnsi" w:hAnsiTheme="minorHAnsi" w:cstheme="minorHAnsi"/>
+          <w:color w:val="FF0000"/>
+          <w:sz w:val="22"/>
+          <w:szCs w:val="22"/>
+          <w:bdr w:val="none" w:sz="0" w:space="0" w:color="auto" w:frame="1"/>
+        </w:rPr>
+        <w:t>, 2.33]</w:t>
+      </w:r>
+    </w:p>
+    <w:p>
+      <w:pPr>
+        <w:rPr>
+          <w:rStyle w:val="mi"/>
+          <w:rFonts w:asciiTheme="minorHAnsi" w:hAnsiTheme="minorHAnsi" w:cstheme="minorHAnsi"/>
+          <w:color w:val="FF0000"/>
+          <w:sz w:val="22"/>
+          <w:szCs w:val="22"/>
+          <w:bdr w:val="none" w:sz="0" w:space="0" w:color="auto" w:frame="1"/>
+        </w:rPr>
+      </w:pPr>
+      <w:proofErr w:type="spellStart"/>
+      <w:r>
+        <w:rPr>
+          <w:rStyle w:val="mi"/>
+          <w:rFonts w:asciiTheme="minorHAnsi" w:hAnsiTheme="minorHAnsi" w:cstheme="minorHAnsi"/>
+          <w:color w:val="FF0000"/>
+          <w:sz w:val="22"/>
+          <w:szCs w:val="22"/>
+          <w:bdr w:val="none" w:sz="0" w:space="0" w:color="auto" w:frame="1"/>
+        </w:rPr>
+        <w:t>Timeremqtr</w:t>
+      </w:r>
+      <w:proofErr w:type="spellEnd"/>
+      <w:r>
+        <w:rPr>
+          <w:rStyle w:val="mi"/>
+          <w:rFonts w:asciiTheme="minorHAnsi" w:hAnsiTheme="minorHAnsi" w:cstheme="minorHAnsi"/>
+          <w:color w:val="FF0000"/>
+          <w:sz w:val="22"/>
+          <w:szCs w:val="22"/>
+          <w:bdr w:val="none" w:sz="0" w:space="0" w:color="auto" w:frame="1"/>
+        </w:rPr>
+        <w:t xml:space="preserve"> e</w:t>
+      </w:r>
+      <w:proofErr w:type="gramStart"/>
+      <w:r>
+        <w:rPr>
+          <w:rStyle w:val="mi"/>
+          <w:rFonts w:asciiTheme="minorHAnsi" w:hAnsiTheme="minorHAnsi" w:cstheme="minorHAnsi"/>
+          <w:color w:val="FF0000"/>
+          <w:sz w:val="22"/>
+          <w:szCs w:val="22"/>
+          <w:bdr w:val="none" w:sz="0" w:space="0" w:color="auto" w:frame="1"/>
+        </w:rPr>
+        <w:t>^(</w:t>
+      </w:r>
+      <w:proofErr w:type="gramEnd"/>
+      <w:r>
+        <w:rPr>
+          <w:rStyle w:val="mi"/>
+          <w:rFonts w:asciiTheme="minorHAnsi" w:hAnsiTheme="minorHAnsi" w:cstheme="minorHAnsi"/>
+          <w:color w:val="FF0000"/>
+          <w:sz w:val="22"/>
+          <w:szCs w:val="22"/>
+          <w:bdr w:val="none" w:sz="0" w:space="0" w:color="auto" w:frame="1"/>
+        </w:rPr>
+        <w:t>0.00029</w:t>
+      </w:r>
+      <w:r>
+        <w:rPr>
+          <w:rStyle w:val="mi"/>
+          <w:rFonts w:asciiTheme="minorHAnsi" w:hAnsiTheme="minorHAnsi" w:cstheme="minorHAnsi"/>
+          <w:color w:val="FF0000"/>
+          <w:sz w:val="22"/>
+          <w:szCs w:val="22"/>
+          <w:bdr w:val="none" w:sz="0" w:space="0" w:color="auto" w:frame="1"/>
+        </w:rPr>
+        <w:t>)</w:t>
+      </w:r>
+      <w:r>
+        <w:rPr>
+          <w:rStyle w:val="mi"/>
+          <w:rFonts w:asciiTheme="minorHAnsi" w:hAnsiTheme="minorHAnsi" w:cstheme="minorHAnsi"/>
+          <w:color w:val="FF0000"/>
+          <w:sz w:val="22"/>
+          <w:szCs w:val="22"/>
+          <w:bdr w:val="none" w:sz="0" w:space="0" w:color="auto" w:frame="1"/>
+        </w:rPr>
+        <w:t xml:space="preserve"> = 1.00029</w:t>
+      </w:r>
+    </w:p>
+    <w:p>
+      <w:pPr>
+        <w:rPr>
+          <w:rFonts w:asciiTheme="minorHAnsi" w:hAnsiTheme="minorHAnsi" w:cstheme="minorHAnsi"/>
+          <w:noProof/>
+          <w:color w:val="FF0000"/>
+          <w:sz w:val="22"/>
+          <w:szCs w:val="22"/>
+        </w:rPr>
+      </w:pPr>
+      <w:proofErr w:type="gramStart"/>
+      <w:r>
+        <w:rPr>
+          <w:rStyle w:val="mi"/>
+          <w:rFonts w:asciiTheme="minorHAnsi" w:hAnsiTheme="minorHAnsi" w:cstheme="minorHAnsi"/>
+          <w:color w:val="FF0000"/>
+          <w:sz w:val="22"/>
+          <w:szCs w:val="22"/>
+          <w:bdr w:val="none" w:sz="0" w:space="0" w:color="auto" w:frame="1"/>
+        </w:rPr>
+        <w:t>e</w:t>
+      </w:r>
+      <w:proofErr w:type="gramEnd"/>
+      <w:r>
+        <w:rPr>
+          <w:rStyle w:val="mi"/>
+          <w:rFonts w:asciiTheme="minorHAnsi" w:hAnsiTheme="minorHAnsi" w:cstheme="minorHAnsi"/>
+          <w:color w:val="FF0000"/>
+          <w:sz w:val="22"/>
+          <w:szCs w:val="22"/>
+          <w:bdr w:val="none" w:sz="0" w:space="0" w:color="auto" w:frame="1"/>
+        </w:rPr>
+        <w:t>^(-0.0002689) = 0.9997, e^(0.0013) = 1.0013</w:t>
       </w:r>
     </w:p>
     <w:p>
@@ -8817,7 +9401,6 @@
         <w:rPr>
           <w:rFonts w:asciiTheme="minorHAnsi" w:hAnsiTheme="minorHAnsi" w:cstheme="minorHAnsi"/>
           <w:b/>
-          <w:color w:val="FF0000"/>
           <w:sz w:val="22"/>
           <w:szCs w:val="22"/>
         </w:rPr>
@@ -8826,12 +9409,25 @@
         <w:rPr>
           <w:rFonts w:asciiTheme="minorHAnsi" w:hAnsiTheme="minorHAnsi" w:cstheme="minorHAnsi"/>
           <w:b/>
-          <w:color w:val="FF0000"/>
           <w:sz w:val="22"/>
           <w:szCs w:val="22"/>
         </w:rPr>
         <w:t>Conclusion</w:t>
       </w:r>
+    </w:p>
+    <w:p>
+      <w:pPr>
+        <w:pStyle w:val="ListParagraph"/>
+        <w:ind w:left="0"/>
+        <w:rPr>
+          <w:rFonts w:asciiTheme="minorHAnsi" w:hAnsiTheme="minorHAnsi" w:cstheme="minorHAnsi"/>
+          <w:b/>
+          <w:sz w:val="22"/>
+          <w:szCs w:val="22"/>
+        </w:rPr>
+      </w:pPr>
+      <w:bookmarkStart w:id="1" w:name="_GoBack"/>
+      <w:bookmarkEnd w:id="1"/>
     </w:p>
     <w:p>
       <w:pPr>
@@ -9006,16 +9602,7 @@
           <w:sz w:val="22"/>
           <w:szCs w:val="22"/>
         </w:rPr>
-        <w:t xml:space="preserve">  To investigate of clean data set further we will use Principle Component Analysis to gleam insight into the explanatory variables of data set and too see if we have any separation </w:t>
-      </w:r>
-      <w:r>
-        <w:rPr>
-          <w:rFonts w:asciiTheme="minorHAnsi" w:hAnsiTheme="minorHAnsi" w:cstheme="minorHAnsi"/>
-          <w:sz w:val="22"/>
-          <w:szCs w:val="22"/>
-        </w:rPr>
-        <w:lastRenderedPageBreak/>
-        <w:t xml:space="preserve">of principle components by the response.  If the responses separate out, then predictive such as LDA, logistic, and random forest typically will predict well. </w:t>
+        <w:t xml:space="preserve">  To investigate of clean data set further we will use Principle Component Analysis to gleam insight into the explanatory variables of data set and too see if we have any separation of principle components by the response.  If the responses separate out, then predictive such as LDA, logistic, and random forest typically will predict well. </w:t>
       </w:r>
     </w:p>
     <w:p>
@@ -10321,6 +10908,7 @@
         <w:rPr>
           <w:rFonts w:asciiTheme="minorHAnsi" w:hAnsiTheme="minorHAnsi" w:cstheme="minorHAnsi"/>
         </w:rPr>
+        <w:lastRenderedPageBreak/>
         <w:fldChar w:fldCharType="begin"/>
       </w:r>
       <w:r>
@@ -10358,7 +10946,7 @@
                     </pic:cNvPicPr>
                   </pic:nvPicPr>
                   <pic:blipFill>
-                    <a:blip r:embed="rId17" cstate="print">
+                    <a:blip r:embed="rId16" cstate="print">
                       <a:extLst>
                         <a:ext uri="{28A0092B-C50C-407E-A947-70E740481C1C}">
                           <a14:useLocalDpi xmlns:a14="http://schemas.microsoft.com/office/drawing/2010/main" val="0"/>
@@ -10436,7 +11024,7 @@
                     </pic:cNvPicPr>
                   </pic:nvPicPr>
                   <pic:blipFill>
-                    <a:blip r:embed="rId18" cstate="print">
+                    <a:blip r:embed="rId17" cstate="print">
                       <a:extLst>
                         <a:ext uri="{28A0092B-C50C-407E-A947-70E740481C1C}">
                           <a14:useLocalDpi xmlns:a14="http://schemas.microsoft.com/office/drawing/2010/main" val="0"/>
@@ -10500,25 +11088,7 @@
           <w:sz w:val="16"/>
           <w:szCs w:val="16"/>
         </w:rPr>
-        <w:t xml:space="preserve">5.b.1 – </w:t>
-      </w:r>
-      <w:r>
-        <w:rPr>
-          <w:rFonts w:asciiTheme="minorHAnsi" w:hAnsiTheme="minorHAnsi" w:cstheme="minorHAnsi"/>
-          <w:b/>
-          <w:sz w:val="16"/>
-          <w:szCs w:val="16"/>
-        </w:rPr>
-        <w:t>PC1 vs PC5 and PC1 vs PC4</w:t>
-      </w:r>
-      <w:r>
-        <w:rPr>
-          <w:rFonts w:asciiTheme="minorHAnsi" w:hAnsiTheme="minorHAnsi" w:cstheme="minorHAnsi"/>
-          <w:b/>
-          <w:sz w:val="16"/>
-          <w:szCs w:val="16"/>
-        </w:rPr>
-        <w:t>]</w:t>
+        <w:t>5.b.1 – PC1 vs PC5 and PC1 vs PC4]</w:t>
       </w:r>
     </w:p>
     <w:p>
@@ -10729,16 +11299,7 @@
           <w:sz w:val="22"/>
           <w:szCs w:val="22"/>
         </w:rPr>
-        <w:t xml:space="preserve">use stepwise selection with the prescribed </w:t>
-      </w:r>
-      <w:r>
-        <w:rPr>
-          <w:rFonts w:cstheme="minorHAnsi"/>
-          <w:sz w:val="22"/>
-          <w:szCs w:val="22"/>
-        </w:rPr>
-        <w:lastRenderedPageBreak/>
-        <w:t>criteria being AIC. In this model we included all parameters, all 2-way interactions, and the square of e</w:t>
+        <w:t>use stepwise selection with the prescribed criteria being AIC. In this model we included all parameters, all 2-way interactions, and the square of e</w:t>
       </w:r>
       <w:r>
         <w:rPr>
@@ -10770,23 +11331,7 @@
           <w:sz w:val="22"/>
           <w:szCs w:val="22"/>
         </w:rPr>
-        <w:t xml:space="preserve">As seen </w:t>
-      </w:r>
-      <w:r>
-        <w:rPr>
-          <w:rFonts w:cstheme="minorHAnsi"/>
-          <w:sz w:val="22"/>
-          <w:szCs w:val="22"/>
-        </w:rPr>
-        <w:t>below</w:t>
-      </w:r>
-      <w:r>
-        <w:rPr>
-          <w:rFonts w:cstheme="minorHAnsi"/>
-          <w:sz w:val="22"/>
-          <w:szCs w:val="22"/>
-        </w:rPr>
-        <w:t xml:space="preserve"> this result is exactly the same as the ones produced in Objective 1 fo</w:t>
+        <w:t>As seen below this result is exactly the same as the ones produced in Objective 1 fo</w:t>
       </w:r>
       <w:r>
         <w:rPr>
@@ -11615,6 +12160,7 @@
           <w:sz w:val="22"/>
           <w:szCs w:val="22"/>
         </w:rPr>
+        <w:lastRenderedPageBreak/>
         <w:t xml:space="preserve">Random forest is a method for classification that operates by construction a multitude of decision trees.  Random Forest attempts to decorrelate trees by random sampling from the </w:t>
       </w:r>
       <w:proofErr w:type="gramStart"/>
@@ -12055,12 +12601,63 @@
           <w:sz w:val="22"/>
           <w:szCs w:val="22"/>
         </w:rPr>
-        <w:lastRenderedPageBreak/>
         <w:drawing>
           <wp:inline distT="0" distB="0" distL="0" distR="0" wp14:anchorId="26375D87" wp14:editId="35F6D910">
             <wp:extent cx="1905438" cy="1523365"/>
             <wp:effectExtent l="0" t="0" r="0" b="635"/>
             <wp:docPr id="7" name="Picture 7"/>
+            <wp:cNvGraphicFramePr>
+              <a:graphicFrameLocks xmlns:a="http://schemas.openxmlformats.org/drawingml/2006/main" noChangeAspect="1"/>
+            </wp:cNvGraphicFramePr>
+            <a:graphic xmlns:a="http://schemas.openxmlformats.org/drawingml/2006/main">
+              <a:graphicData uri="http://schemas.openxmlformats.org/drawingml/2006/picture">
+                <pic:pic xmlns:pic="http://schemas.openxmlformats.org/drawingml/2006/picture">
+                  <pic:nvPicPr>
+                    <pic:cNvPr id="1" name=""/>
+                    <pic:cNvPicPr/>
+                  </pic:nvPicPr>
+                  <pic:blipFill>
+                    <a:blip r:embed="rId18"/>
+                    <a:stretch>
+                      <a:fillRect/>
+                    </a:stretch>
+                  </pic:blipFill>
+                  <pic:spPr>
+                    <a:xfrm>
+                      <a:off x="0" y="0"/>
+                      <a:ext cx="1920358" cy="1535294"/>
+                    </a:xfrm>
+                    <a:prstGeom prst="rect">
+                      <a:avLst/>
+                    </a:prstGeom>
+                  </pic:spPr>
+                </pic:pic>
+              </a:graphicData>
+            </a:graphic>
+          </wp:inline>
+        </w:drawing>
+      </w:r>
+      <w:r>
+        <w:rPr>
+          <w:rFonts w:asciiTheme="minorHAnsi" w:hAnsiTheme="minorHAnsi" w:cstheme="minorHAnsi"/>
+          <w:noProof/>
+          <w:sz w:val="22"/>
+          <w:szCs w:val="22"/>
+        </w:rPr>
+        <w:t xml:space="preserve"> </w:t>
+      </w:r>
+      <w:r>
+        <w:rPr>
+          <w:rFonts w:asciiTheme="minorHAnsi" w:hAnsiTheme="minorHAnsi" w:cstheme="minorHAnsi"/>
+          <w:noProof/>
+          <w:sz w:val="22"/>
+          <w:szCs w:val="22"/>
+        </w:rPr>
+        <w:drawing>
+          <wp:inline distT="0" distB="0" distL="0" distR="0" wp14:anchorId="1B15C98E" wp14:editId="16A0C1B0">
+            <wp:extent cx="1926716" cy="1553518"/>
+            <wp:effectExtent l="0" t="0" r="0" b="8890"/>
+            <wp:docPr id="23" name="Picture 23"/>
             <wp:cNvGraphicFramePr>
               <a:graphicFrameLocks xmlns:a="http://schemas.openxmlformats.org/drawingml/2006/main" noChangeAspect="1"/>
             </wp:cNvGraphicFramePr>
@@ -12080,7 +12677,7 @@
                   <pic:spPr>
                     <a:xfrm>
                       <a:off x="0" y="0"/>
-                      <a:ext cx="1920358" cy="1535294"/>
+                      <a:ext cx="1938202" cy="1562779"/>
                     </a:xfrm>
                     <a:prstGeom prst="rect">
                       <a:avLst/>
@@ -12109,10 +12706,10 @@
           <w:szCs w:val="22"/>
         </w:rPr>
         <w:drawing>
-          <wp:inline distT="0" distB="0" distL="0" distR="0" wp14:anchorId="1B15C98E" wp14:editId="16A0C1B0">
-            <wp:extent cx="1926716" cy="1553518"/>
-            <wp:effectExtent l="0" t="0" r="0" b="8890"/>
-            <wp:docPr id="23" name="Picture 23"/>
+          <wp:inline distT="0" distB="0" distL="0" distR="0" wp14:anchorId="7F1D483C" wp14:editId="78FB265E">
+            <wp:extent cx="1831840" cy="1560195"/>
+            <wp:effectExtent l="0" t="0" r="0" b="1905"/>
+            <wp:docPr id="19" name="Picture 19"/>
             <wp:cNvGraphicFramePr>
               <a:graphicFrameLocks xmlns:a="http://schemas.openxmlformats.org/drawingml/2006/main" noChangeAspect="1"/>
             </wp:cNvGraphicFramePr>
@@ -12132,58 +12729,6 @@
                   <pic:spPr>
                     <a:xfrm>
                       <a:off x="0" y="0"/>
-                      <a:ext cx="1938202" cy="1562779"/>
-                    </a:xfrm>
-                    <a:prstGeom prst="rect">
-                      <a:avLst/>
-                    </a:prstGeom>
-                  </pic:spPr>
-                </pic:pic>
-              </a:graphicData>
-            </a:graphic>
-          </wp:inline>
-        </w:drawing>
-      </w:r>
-      <w:r>
-        <w:rPr>
-          <w:rFonts w:asciiTheme="minorHAnsi" w:hAnsiTheme="minorHAnsi" w:cstheme="minorHAnsi"/>
-          <w:noProof/>
-          <w:sz w:val="22"/>
-          <w:szCs w:val="22"/>
-        </w:rPr>
-        <w:t xml:space="preserve"> </w:t>
-      </w:r>
-      <w:r>
-        <w:rPr>
-          <w:rFonts w:asciiTheme="minorHAnsi" w:hAnsiTheme="minorHAnsi" w:cstheme="minorHAnsi"/>
-          <w:noProof/>
-          <w:sz w:val="22"/>
-          <w:szCs w:val="22"/>
-        </w:rPr>
-        <w:drawing>
-          <wp:inline distT="0" distB="0" distL="0" distR="0" wp14:anchorId="7F1D483C" wp14:editId="78FB265E">
-            <wp:extent cx="1831840" cy="1560195"/>
-            <wp:effectExtent l="0" t="0" r="0" b="1905"/>
-            <wp:docPr id="19" name="Picture 19"/>
-            <wp:cNvGraphicFramePr>
-              <a:graphicFrameLocks xmlns:a="http://schemas.openxmlformats.org/drawingml/2006/main" noChangeAspect="1"/>
-            </wp:cNvGraphicFramePr>
-            <a:graphic xmlns:a="http://schemas.openxmlformats.org/drawingml/2006/main">
-              <a:graphicData uri="http://schemas.openxmlformats.org/drawingml/2006/picture">
-                <pic:pic xmlns:pic="http://schemas.openxmlformats.org/drawingml/2006/picture">
-                  <pic:nvPicPr>
-                    <pic:cNvPr id="1" name=""/>
-                    <pic:cNvPicPr/>
-                  </pic:nvPicPr>
-                  <pic:blipFill>
-                    <a:blip r:embed="rId21"/>
-                    <a:stretch>
-                      <a:fillRect/>
-                    </a:stretch>
-                  </pic:blipFill>
-                  <pic:spPr>
-                    <a:xfrm>
-                      <a:off x="0" y="0"/>
                       <a:ext cx="1854521" cy="1579513"/>
                     </a:xfrm>
                     <a:prstGeom prst="rect">
@@ -12228,8 +12773,6 @@
           <w:szCs w:val="22"/>
         </w:rPr>
       </w:pPr>
-      <w:bookmarkStart w:id="1" w:name="_GoBack"/>
-      <w:bookmarkEnd w:id="1"/>
     </w:p>
     <w:p>
       <w:pPr>
@@ -13325,6 +13868,7 @@
           <w:sz w:val="22"/>
           <w:szCs w:val="22"/>
         </w:rPr>
+        <w:lastRenderedPageBreak/>
         <w:t>sec   (seconds remaining, added to minutes)</w:t>
       </w:r>
     </w:p>
@@ -13913,7 +14457,6 @@
           <w:sz w:val="22"/>
           <w:szCs w:val="22"/>
         </w:rPr>
-        <w:lastRenderedPageBreak/>
         <w:t>season     (2008)</w:t>
       </w:r>
     </w:p>
@@ -14202,7 +14745,7 @@
         </w:rPr>
         <w:t xml:space="preserve">Detroit vs Green Bay:  </w:t>
       </w:r>
-      <w:hyperlink r:id="rId22" w:history="1">
+      <w:hyperlink r:id="rId21" w:history="1">
         <w:r>
           <w:rPr>
             <w:rStyle w:val="Hyperlink"/>
@@ -14232,7 +14775,7 @@
         </w:rPr>
         <w:t xml:space="preserve">New York Giants vs Arizona: </w:t>
       </w:r>
-      <w:hyperlink r:id="rId23" w:history="1">
+      <w:hyperlink r:id="rId22" w:history="1">
         <w:r>
           <w:rPr>
             <w:rStyle w:val="Hyperlink"/>
@@ -14271,6 +14814,7 @@
           <w:sz w:val="22"/>
           <w:szCs w:val="22"/>
         </w:rPr>
+        <w:lastRenderedPageBreak/>
         <w:fldChar w:fldCharType="begin"/>
       </w:r>
       <w:r>
@@ -14301,6 +14845,116 @@
             <wp:extent cx="5943600" cy="4458970"/>
             <wp:effectExtent l="0" t="0" r="0" b="0"/>
             <wp:docPr id="5" name="Picture 5" descr="/var/folders/_q/cfdjtdss4l52b2rvcc3bswn00000gn/T/com.microsoft.Word/WebArchiveCopyPasteTempFiles/plot_zoom_png?width=850&amp;height=840"/>
+            <wp:cNvGraphicFramePr>
+              <a:graphicFrameLocks xmlns:a="http://schemas.openxmlformats.org/drawingml/2006/main" noChangeAspect="1"/>
+            </wp:cNvGraphicFramePr>
+            <a:graphic xmlns:a="http://schemas.openxmlformats.org/drawingml/2006/main">
+              <a:graphicData uri="http://schemas.openxmlformats.org/drawingml/2006/picture">
+                <pic:pic xmlns:pic="http://schemas.openxmlformats.org/drawingml/2006/picture">
+                  <pic:nvPicPr>
+                    <pic:cNvPr id="0" name="plot" descr="/var/folders/_q/cfdjtdss4l52b2rvcc3bswn00000gn/T/com.microsoft.Word/WebArchiveCopyPasteTempFiles/plot_zoom_png?width=850&amp;height=840"/>
+                    <pic:cNvPicPr>
+                      <a:picLocks noChangeAspect="1" noChangeArrowheads="1"/>
+                    </pic:cNvPicPr>
+                  </pic:nvPicPr>
+                  <pic:blipFill>
+                    <a:blip r:embed="rId23" cstate="print">
+                      <a:extLst>
+                        <a:ext uri="{28A0092B-C50C-407E-A947-70E740481C1C}">
+                          <a14:useLocalDpi xmlns:a14="http://schemas.microsoft.com/office/drawing/2010/main" val="0"/>
+                        </a:ext>
+                      </a:extLst>
+                    </a:blip>
+                    <a:srcRect/>
+                    <a:stretch>
+                      <a:fillRect/>
+                    </a:stretch>
+                  </pic:blipFill>
+                  <pic:spPr bwMode="auto">
+                    <a:xfrm>
+                      <a:off x="0" y="0"/>
+                      <a:ext cx="5943600" cy="4458970"/>
+                    </a:xfrm>
+                    <a:prstGeom prst="rect">
+                      <a:avLst/>
+                    </a:prstGeom>
+                    <a:noFill/>
+                    <a:ln>
+                      <a:noFill/>
+                    </a:ln>
+                  </pic:spPr>
+                </pic:pic>
+              </a:graphicData>
+            </a:graphic>
+          </wp:inline>
+        </w:drawing>
+      </w:r>
+      <w:r>
+        <w:rPr>
+          <w:rFonts w:asciiTheme="minorHAnsi" w:hAnsiTheme="minorHAnsi" w:cstheme="minorHAnsi"/>
+          <w:sz w:val="22"/>
+          <w:szCs w:val="22"/>
+        </w:rPr>
+        <w:fldChar w:fldCharType="end"/>
+      </w:r>
+    </w:p>
+    <w:p>
+      <w:pPr>
+        <w:pStyle w:val="ListParagraph"/>
+        <w:ind w:left="0"/>
+        <w:rPr>
+          <w:rFonts w:asciiTheme="minorHAnsi" w:hAnsiTheme="minorHAnsi" w:cstheme="minorHAnsi"/>
+          <w:b/>
+          <w:sz w:val="22"/>
+          <w:szCs w:val="22"/>
+        </w:rPr>
+      </w:pPr>
+    </w:p>
+    <w:p>
+      <w:pPr>
+        <w:rPr>
+          <w:rFonts w:asciiTheme="minorHAnsi" w:hAnsiTheme="minorHAnsi" w:cstheme="minorHAnsi"/>
+          <w:sz w:val="22"/>
+          <w:szCs w:val="22"/>
+        </w:rPr>
+      </w:pPr>
+      <w:r>
+        <w:rPr>
+          <w:rFonts w:asciiTheme="minorHAnsi" w:hAnsiTheme="minorHAnsi" w:cstheme="minorHAnsi"/>
+          <w:sz w:val="22"/>
+          <w:szCs w:val="22"/>
+        </w:rPr>
+        <w:lastRenderedPageBreak/>
+        <w:fldChar w:fldCharType="begin"/>
+      </w:r>
+      <w:r>
+        <w:rPr>
+          <w:rFonts w:asciiTheme="minorHAnsi" w:hAnsiTheme="minorHAnsi" w:cstheme="minorHAnsi"/>
+          <w:sz w:val="22"/>
+          <w:szCs w:val="22"/>
+        </w:rPr>
+        <w:instrText xml:space="preserve"> INCLUDEPICTURE "C:\\var\\folders\\_q\\cfdjtdss4l52b2rvcc3bswn00000gn\\T\\com.microsoft.Word\\WebArchiveCopyPasteTempFiles\\plot_zoom_png?width=850&amp;height=840" \* MERGEFORMAT </w:instrText>
+      </w:r>
+      <w:r>
+        <w:rPr>
+          <w:rFonts w:asciiTheme="minorHAnsi" w:hAnsiTheme="minorHAnsi" w:cstheme="minorHAnsi"/>
+          <w:sz w:val="22"/>
+          <w:szCs w:val="22"/>
+        </w:rPr>
+        <w:fldChar w:fldCharType="separate"/>
+      </w:r>
+      <w:r>
+        <w:rPr>
+          <w:rFonts w:asciiTheme="minorHAnsi" w:hAnsiTheme="minorHAnsi" w:cstheme="minorHAnsi"/>
+          <w:noProof/>
+          <w:sz w:val="22"/>
+          <w:szCs w:val="22"/>
+        </w:rPr>
+        <w:drawing>
+          <wp:inline distT="0" distB="0" distL="0" distR="0" wp14:anchorId="339FC33A" wp14:editId="1AC2A273">
+            <wp:extent cx="5943600" cy="4458970"/>
+            <wp:effectExtent l="0" t="0" r="0" b="0"/>
+            <wp:docPr id="6" name="Picture 6" descr="/var/folders/_q/cfdjtdss4l52b2rvcc3bswn00000gn/T/com.microsoft.Word/WebArchiveCopyPasteTempFiles/plot_zoom_png?width=850&amp;height=840"/>
             <wp:cNvGraphicFramePr>
               <a:graphicFrameLocks xmlns:a="http://schemas.openxmlformats.org/drawingml/2006/main" noChangeAspect="1"/>
             </wp:cNvGraphicFramePr>
@@ -14368,6 +15022,459 @@
     </w:p>
     <w:p>
       <w:pPr>
+        <w:pStyle w:val="ListParagraph"/>
+        <w:ind w:left="0"/>
+        <w:rPr>
+          <w:rFonts w:asciiTheme="minorHAnsi" w:hAnsiTheme="minorHAnsi" w:cstheme="minorHAnsi"/>
+          <w:b/>
+          <w:sz w:val="22"/>
+          <w:szCs w:val="22"/>
+        </w:rPr>
+      </w:pPr>
+    </w:p>
+    <w:p>
+      <w:pPr>
+        <w:pStyle w:val="ListParagraph"/>
+        <w:ind w:left="0"/>
+        <w:rPr>
+          <w:rFonts w:asciiTheme="minorHAnsi" w:hAnsiTheme="minorHAnsi" w:cstheme="minorHAnsi"/>
+          <w:b/>
+          <w:sz w:val="22"/>
+          <w:szCs w:val="22"/>
+        </w:rPr>
+      </w:pPr>
+      <w:r>
+        <w:rPr>
+          <w:rFonts w:asciiTheme="minorHAnsi" w:hAnsiTheme="minorHAnsi" w:cstheme="minorHAnsi"/>
+          <w:b/>
+          <w:sz w:val="22"/>
+          <w:szCs w:val="22"/>
+        </w:rPr>
+        <w:t>VIF Table</w:t>
+      </w:r>
+    </w:p>
+    <w:tbl>
+      <w:tblPr>
+        <w:tblStyle w:val="TableGrid"/>
+        <w:tblW w:w="0" w:type="auto"/>
+        <w:tblLook w:val="04A0" w:firstRow="1" w:lastRow="0" w:firstColumn="1" w:lastColumn="0" w:noHBand="0" w:noVBand="1"/>
+      </w:tblPr>
+      <w:tblGrid>
+        <w:gridCol w:w="1368"/>
+        <w:gridCol w:w="1368"/>
+        <w:gridCol w:w="1368"/>
+        <w:gridCol w:w="1368"/>
+        <w:gridCol w:w="1368"/>
+        <w:gridCol w:w="1368"/>
+        <w:gridCol w:w="1368"/>
+      </w:tblGrid>
+      <w:tr>
+        <w:tc>
+          <w:tcPr>
+            <w:tcW w:w="1368" w:type="dxa"/>
+          </w:tcPr>
+          <w:p>
+            <w:pPr>
+              <w:pStyle w:val="ListParagraph"/>
+              <w:ind w:left="0"/>
+              <w:rPr>
+                <w:rFonts w:asciiTheme="minorHAnsi" w:hAnsiTheme="minorHAnsi" w:cstheme="minorHAnsi"/>
+                <w:b/>
+                <w:sz w:val="22"/>
+                <w:szCs w:val="22"/>
+              </w:rPr>
+            </w:pPr>
+            <w:r>
+              <w:rPr>
+                <w:rFonts w:asciiTheme="minorHAnsi" w:hAnsiTheme="minorHAnsi" w:cstheme="minorHAnsi"/>
+                <w:b/>
+                <w:sz w:val="22"/>
+                <w:szCs w:val="22"/>
+              </w:rPr>
+              <w:t>Variable</w:t>
+            </w:r>
+          </w:p>
+        </w:tc>
+        <w:tc>
+          <w:tcPr>
+            <w:tcW w:w="1368" w:type="dxa"/>
+          </w:tcPr>
+          <w:p>
+            <w:pPr>
+              <w:pStyle w:val="ListParagraph"/>
+              <w:ind w:left="0"/>
+              <w:rPr>
+                <w:rFonts w:asciiTheme="minorHAnsi" w:hAnsiTheme="minorHAnsi" w:cstheme="minorHAnsi"/>
+                <w:b/>
+                <w:sz w:val="22"/>
+                <w:szCs w:val="22"/>
+              </w:rPr>
+            </w:pPr>
+            <w:r>
+              <w:rPr>
+                <w:rFonts w:asciiTheme="minorHAnsi" w:hAnsiTheme="minorHAnsi" w:cstheme="minorHAnsi"/>
+                <w:b/>
+                <w:sz w:val="22"/>
+                <w:szCs w:val="22"/>
+              </w:rPr>
+              <w:t>To go</w:t>
+            </w:r>
+          </w:p>
+        </w:tc>
+        <w:tc>
+          <w:tcPr>
+            <w:tcW w:w="1368" w:type="dxa"/>
+          </w:tcPr>
+          <w:p>
+            <w:pPr>
+              <w:pStyle w:val="ListParagraph"/>
+              <w:ind w:left="0"/>
+              <w:rPr>
+                <w:rFonts w:asciiTheme="minorHAnsi" w:hAnsiTheme="minorHAnsi" w:cstheme="minorHAnsi"/>
+                <w:b/>
+                <w:sz w:val="22"/>
+                <w:szCs w:val="22"/>
+              </w:rPr>
+            </w:pPr>
+            <w:r>
+              <w:rPr>
+                <w:rFonts w:asciiTheme="minorHAnsi" w:hAnsiTheme="minorHAnsi" w:cstheme="minorHAnsi"/>
+                <w:b/>
+                <w:sz w:val="22"/>
+                <w:szCs w:val="22"/>
+              </w:rPr>
+              <w:t>Distance</w:t>
+            </w:r>
+          </w:p>
+        </w:tc>
+        <w:tc>
+          <w:tcPr>
+            <w:tcW w:w="1368" w:type="dxa"/>
+          </w:tcPr>
+          <w:p>
+            <w:pPr>
+              <w:pStyle w:val="ListParagraph"/>
+              <w:ind w:left="0"/>
+              <w:rPr>
+                <w:rFonts w:asciiTheme="minorHAnsi" w:hAnsiTheme="minorHAnsi" w:cstheme="minorHAnsi"/>
+                <w:b/>
+                <w:sz w:val="22"/>
+                <w:szCs w:val="22"/>
+              </w:rPr>
+            </w:pPr>
+            <w:proofErr w:type="spellStart"/>
+            <w:r>
+              <w:rPr>
+                <w:rFonts w:asciiTheme="minorHAnsi" w:hAnsiTheme="minorHAnsi" w:cstheme="minorHAnsi"/>
+                <w:b/>
+                <w:sz w:val="22"/>
+                <w:szCs w:val="22"/>
+              </w:rPr>
+              <w:t>Homekick</w:t>
+            </w:r>
+            <w:proofErr w:type="spellEnd"/>
+          </w:p>
+        </w:tc>
+        <w:tc>
+          <w:tcPr>
+            <w:tcW w:w="1368" w:type="dxa"/>
+          </w:tcPr>
+          <w:p>
+            <w:pPr>
+              <w:pStyle w:val="ListParagraph"/>
+              <w:ind w:left="0"/>
+              <w:rPr>
+                <w:rFonts w:asciiTheme="minorHAnsi" w:hAnsiTheme="minorHAnsi" w:cstheme="minorHAnsi"/>
+                <w:b/>
+                <w:sz w:val="22"/>
+                <w:szCs w:val="22"/>
+              </w:rPr>
+            </w:pPr>
+            <w:proofErr w:type="spellStart"/>
+            <w:r>
+              <w:rPr>
+                <w:rFonts w:asciiTheme="minorHAnsi" w:hAnsiTheme="minorHAnsi" w:cstheme="minorHAnsi"/>
+                <w:b/>
+                <w:sz w:val="22"/>
+                <w:szCs w:val="22"/>
+              </w:rPr>
+              <w:t>Kickdiff</w:t>
+            </w:r>
+            <w:proofErr w:type="spellEnd"/>
+          </w:p>
+        </w:tc>
+        <w:tc>
+          <w:tcPr>
+            <w:tcW w:w="1368" w:type="dxa"/>
+          </w:tcPr>
+          <w:p>
+            <w:pPr>
+              <w:pStyle w:val="ListParagraph"/>
+              <w:ind w:left="0"/>
+              <w:rPr>
+                <w:rFonts w:asciiTheme="minorHAnsi" w:hAnsiTheme="minorHAnsi" w:cstheme="minorHAnsi"/>
+                <w:b/>
+                <w:sz w:val="22"/>
+                <w:szCs w:val="22"/>
+              </w:rPr>
+            </w:pPr>
+            <w:proofErr w:type="spellStart"/>
+            <w:r>
+              <w:rPr>
+                <w:rFonts w:asciiTheme="minorHAnsi" w:hAnsiTheme="minorHAnsi" w:cstheme="minorHAnsi"/>
+                <w:b/>
+                <w:sz w:val="22"/>
+                <w:szCs w:val="22"/>
+              </w:rPr>
+              <w:t>Timerem</w:t>
+            </w:r>
+            <w:proofErr w:type="spellEnd"/>
+          </w:p>
+        </w:tc>
+        <w:tc>
+          <w:tcPr>
+            <w:tcW w:w="1368" w:type="dxa"/>
+          </w:tcPr>
+          <w:p>
+            <w:pPr>
+              <w:pStyle w:val="ListParagraph"/>
+              <w:ind w:left="0"/>
+              <w:rPr>
+                <w:rFonts w:asciiTheme="minorHAnsi" w:hAnsiTheme="minorHAnsi" w:cstheme="minorHAnsi"/>
+                <w:b/>
+                <w:sz w:val="22"/>
+                <w:szCs w:val="22"/>
+              </w:rPr>
+            </w:pPr>
+            <w:proofErr w:type="spellStart"/>
+            <w:r>
+              <w:rPr>
+                <w:rFonts w:asciiTheme="minorHAnsi" w:hAnsiTheme="minorHAnsi" w:cstheme="minorHAnsi"/>
+                <w:b/>
+                <w:sz w:val="22"/>
+                <w:szCs w:val="22"/>
+              </w:rPr>
+              <w:t>timeremqtr</w:t>
+            </w:r>
+            <w:proofErr w:type="spellEnd"/>
+          </w:p>
+        </w:tc>
+      </w:tr>
+      <w:tr>
+        <w:tc>
+          <w:tcPr>
+            <w:tcW w:w="1368" w:type="dxa"/>
+          </w:tcPr>
+          <w:p>
+            <w:pPr>
+              <w:pStyle w:val="ListParagraph"/>
+              <w:ind w:left="0"/>
+              <w:rPr>
+                <w:rFonts w:asciiTheme="minorHAnsi" w:hAnsiTheme="minorHAnsi" w:cstheme="minorHAnsi"/>
+                <w:b/>
+                <w:sz w:val="22"/>
+                <w:szCs w:val="22"/>
+              </w:rPr>
+            </w:pPr>
+            <w:r>
+              <w:rPr>
+                <w:rFonts w:asciiTheme="minorHAnsi" w:hAnsiTheme="minorHAnsi" w:cstheme="minorHAnsi"/>
+                <w:b/>
+                <w:sz w:val="22"/>
+                <w:szCs w:val="22"/>
+              </w:rPr>
+              <w:t>VIF</w:t>
+            </w:r>
+          </w:p>
+        </w:tc>
+        <w:tc>
+          <w:tcPr>
+            <w:tcW w:w="1368" w:type="dxa"/>
+          </w:tcPr>
+          <w:p>
+            <w:pPr>
+              <w:pStyle w:val="ListParagraph"/>
+              <w:ind w:left="0"/>
+              <w:rPr>
+                <w:rFonts w:asciiTheme="minorHAnsi" w:hAnsiTheme="minorHAnsi" w:cstheme="minorHAnsi"/>
+                <w:b/>
+                <w:sz w:val="22"/>
+                <w:szCs w:val="22"/>
+              </w:rPr>
+            </w:pPr>
+            <w:r>
+              <w:rPr>
+                <w:rFonts w:asciiTheme="minorHAnsi" w:hAnsiTheme="minorHAnsi" w:cstheme="minorHAnsi"/>
+                <w:b/>
+                <w:sz w:val="22"/>
+                <w:szCs w:val="22"/>
+              </w:rPr>
+              <w:t>1.08</w:t>
+            </w:r>
+          </w:p>
+        </w:tc>
+        <w:tc>
+          <w:tcPr>
+            <w:tcW w:w="1368" w:type="dxa"/>
+          </w:tcPr>
+          <w:p>
+            <w:pPr>
+              <w:pStyle w:val="ListParagraph"/>
+              <w:ind w:left="0"/>
+              <w:rPr>
+                <w:rFonts w:asciiTheme="minorHAnsi" w:hAnsiTheme="minorHAnsi" w:cstheme="minorHAnsi"/>
+                <w:b/>
+                <w:sz w:val="22"/>
+                <w:szCs w:val="22"/>
+              </w:rPr>
+            </w:pPr>
+            <w:r>
+              <w:rPr>
+                <w:rFonts w:asciiTheme="minorHAnsi" w:hAnsiTheme="minorHAnsi" w:cstheme="minorHAnsi"/>
+                <w:b/>
+                <w:sz w:val="22"/>
+                <w:szCs w:val="22"/>
+              </w:rPr>
+              <w:t>1.05</w:t>
+            </w:r>
+          </w:p>
+        </w:tc>
+        <w:tc>
+          <w:tcPr>
+            <w:tcW w:w="1368" w:type="dxa"/>
+          </w:tcPr>
+          <w:p>
+            <w:pPr>
+              <w:pStyle w:val="ListParagraph"/>
+              <w:ind w:left="0"/>
+              <w:rPr>
+                <w:rFonts w:asciiTheme="minorHAnsi" w:hAnsiTheme="minorHAnsi" w:cstheme="minorHAnsi"/>
+                <w:b/>
+                <w:sz w:val="22"/>
+                <w:szCs w:val="22"/>
+              </w:rPr>
+            </w:pPr>
+            <w:r>
+              <w:rPr>
+                <w:rFonts w:asciiTheme="minorHAnsi" w:hAnsiTheme="minorHAnsi" w:cstheme="minorHAnsi"/>
+                <w:b/>
+                <w:sz w:val="22"/>
+                <w:szCs w:val="22"/>
+              </w:rPr>
+              <w:t>1.05</w:t>
+            </w:r>
+          </w:p>
+        </w:tc>
+        <w:tc>
+          <w:tcPr>
+            <w:tcW w:w="1368" w:type="dxa"/>
+          </w:tcPr>
+          <w:p>
+            <w:pPr>
+              <w:pStyle w:val="ListParagraph"/>
+              <w:ind w:left="0"/>
+              <w:rPr>
+                <w:rFonts w:asciiTheme="minorHAnsi" w:hAnsiTheme="minorHAnsi" w:cstheme="minorHAnsi"/>
+                <w:b/>
+                <w:sz w:val="22"/>
+                <w:szCs w:val="22"/>
+              </w:rPr>
+            </w:pPr>
+            <w:r>
+              <w:rPr>
+                <w:rFonts w:asciiTheme="minorHAnsi" w:hAnsiTheme="minorHAnsi" w:cstheme="minorHAnsi"/>
+                <w:b/>
+                <w:sz w:val="22"/>
+                <w:szCs w:val="22"/>
+              </w:rPr>
+              <w:t>1.07</w:t>
+            </w:r>
+          </w:p>
+        </w:tc>
+        <w:tc>
+          <w:tcPr>
+            <w:tcW w:w="1368" w:type="dxa"/>
+          </w:tcPr>
+          <w:p>
+            <w:pPr>
+              <w:pStyle w:val="ListParagraph"/>
+              <w:ind w:left="0"/>
+              <w:rPr>
+                <w:rFonts w:asciiTheme="minorHAnsi" w:hAnsiTheme="minorHAnsi" w:cstheme="minorHAnsi"/>
+                <w:b/>
+                <w:sz w:val="22"/>
+                <w:szCs w:val="22"/>
+              </w:rPr>
+            </w:pPr>
+            <w:r>
+              <w:rPr>
+                <w:rFonts w:asciiTheme="minorHAnsi" w:hAnsiTheme="minorHAnsi" w:cstheme="minorHAnsi"/>
+                <w:b/>
+                <w:sz w:val="22"/>
+                <w:szCs w:val="22"/>
+              </w:rPr>
+              <w:t>1.03</w:t>
+            </w:r>
+          </w:p>
+        </w:tc>
+        <w:tc>
+          <w:tcPr>
+            <w:tcW w:w="1368" w:type="dxa"/>
+          </w:tcPr>
+          <w:p>
+            <w:pPr>
+              <w:pStyle w:val="ListParagraph"/>
+              <w:ind w:left="0"/>
+              <w:rPr>
+                <w:rFonts w:asciiTheme="minorHAnsi" w:hAnsiTheme="minorHAnsi" w:cstheme="minorHAnsi"/>
+                <w:b/>
+                <w:sz w:val="22"/>
+                <w:szCs w:val="22"/>
+              </w:rPr>
+            </w:pPr>
+            <w:r>
+              <w:rPr>
+                <w:rFonts w:asciiTheme="minorHAnsi" w:hAnsiTheme="minorHAnsi" w:cstheme="minorHAnsi"/>
+                <w:b/>
+                <w:sz w:val="22"/>
+                <w:szCs w:val="22"/>
+              </w:rPr>
+              <w:t>1.05</w:t>
+            </w:r>
+          </w:p>
+        </w:tc>
+      </w:tr>
+    </w:tbl>
+    <w:p>
+      <w:pPr>
+        <w:pStyle w:val="ListParagraph"/>
+        <w:ind w:left="0"/>
+        <w:rPr>
+          <w:rFonts w:asciiTheme="minorHAnsi" w:hAnsiTheme="minorHAnsi" w:cstheme="minorHAnsi"/>
+          <w:b/>
+          <w:sz w:val="22"/>
+          <w:szCs w:val="22"/>
+        </w:rPr>
+      </w:pPr>
+    </w:p>
+    <w:p/>
+    <w:p/>
+    <w:p/>
+    <w:p/>
+    <w:p>
+      <w:pPr>
+        <w:pStyle w:val="ListParagraph"/>
+        <w:ind w:left="0"/>
+        <w:rPr>
+          <w:rFonts w:asciiTheme="minorHAnsi" w:hAnsiTheme="minorHAnsi" w:cstheme="minorHAnsi"/>
+          <w:b/>
+          <w:sz w:val="22"/>
+          <w:szCs w:val="22"/>
+        </w:rPr>
+      </w:pPr>
+    </w:p>
+    <w:p>
+      <w:pPr>
         <w:rPr>
           <w:rFonts w:asciiTheme="minorHAnsi" w:hAnsiTheme="minorHAnsi" w:cstheme="minorHAnsi"/>
           <w:sz w:val="22"/>
@@ -14407,10 +15514,10 @@
           <w:szCs w:val="22"/>
         </w:rPr>
         <w:drawing>
-          <wp:inline distT="0" distB="0" distL="0" distR="0" wp14:anchorId="339FC33A" wp14:editId="1AC2A273">
-            <wp:extent cx="5943600" cy="4458970"/>
+          <wp:inline distT="0" distB="0" distL="0" distR="0" wp14:anchorId="1A40EF87" wp14:editId="64E30405">
+            <wp:extent cx="6896100" cy="5173548"/>
             <wp:effectExtent l="0" t="0" r="0" b="0"/>
-            <wp:docPr id="6" name="Picture 6" descr="/var/folders/_q/cfdjtdss4l52b2rvcc3bswn00000gn/T/com.microsoft.Word/WebArchiveCopyPasteTempFiles/plot_zoom_png?width=850&amp;height=840"/>
+            <wp:docPr id="4" name="Picture 4" descr="/var/folders/_q/cfdjtdss4l52b2rvcc3bswn00000gn/T/com.microsoft.Word/WebArchiveCopyPasteTempFiles/plot_zoom_png?width=850&amp;height=840"/>
             <wp:cNvGraphicFramePr>
               <a:graphicFrameLocks xmlns:a="http://schemas.openxmlformats.org/drawingml/2006/main" noChangeAspect="1"/>
             </wp:cNvGraphicFramePr>
@@ -14425,6 +15532,88 @@
                   </pic:nvPicPr>
                   <pic:blipFill>
                     <a:blip r:embed="rId25" cstate="print">
+                      <a:extLst>
+                        <a:ext uri="{28A0092B-C50C-407E-A947-70E740481C1C}">
+                          <a14:useLocalDpi xmlns:a14="http://schemas.microsoft.com/office/drawing/2010/main" val="0"/>
+                        </a:ext>
+                      </a:extLst>
+                    </a:blip>
+                    <a:srcRect/>
+                    <a:stretch>
+                      <a:fillRect/>
+                    </a:stretch>
+                  </pic:blipFill>
+                  <pic:spPr bwMode="auto">
+                    <a:xfrm>
+                      <a:off x="0" y="0"/>
+                      <a:ext cx="6950632" cy="5214459"/>
+                    </a:xfrm>
+                    <a:prstGeom prst="rect">
+                      <a:avLst/>
+                    </a:prstGeom>
+                    <a:noFill/>
+                    <a:ln>
+                      <a:noFill/>
+                    </a:ln>
+                  </pic:spPr>
+                </pic:pic>
+              </a:graphicData>
+            </a:graphic>
+          </wp:inline>
+        </w:drawing>
+      </w:r>
+      <w:r>
+        <w:rPr>
+          <w:rFonts w:asciiTheme="minorHAnsi" w:hAnsiTheme="minorHAnsi" w:cstheme="minorHAnsi"/>
+          <w:sz w:val="22"/>
+          <w:szCs w:val="22"/>
+        </w:rPr>
+        <w:fldChar w:fldCharType="end"/>
+      </w:r>
+    </w:p>
+    <w:p>
+      <w:pPr>
+        <w:rPr>
+          <w:rFonts w:asciiTheme="minorHAnsi" w:hAnsiTheme="minorHAnsi" w:cstheme="minorHAnsi"/>
+          <w:sz w:val="22"/>
+          <w:szCs w:val="22"/>
+        </w:rPr>
+      </w:pPr>
+    </w:p>
+    <w:p>
+      <w:r>
+        <w:lastRenderedPageBreak/>
+        <w:fldChar w:fldCharType="begin"/>
+      </w:r>
+      <w:r>
+        <w:instrText xml:space="preserve"> INCLUDEPICTURE "C:\\var\\folders\\_q\\cfdjtdss4l52b2rvcc3bswn00000gn\\T\\com.microsoft.Word\\WebArchiveCopyPasteTempFiles\\plot_zoom_png?width=850&amp;height=840" \* MERGEFORMAT </w:instrText>
+      </w:r>
+      <w:r>
+        <w:fldChar w:fldCharType="separate"/>
+      </w:r>
+      <w:r>
+        <w:rPr>
+          <w:noProof/>
+        </w:rPr>
+        <w:drawing>
+          <wp:inline distT="0" distB="0" distL="0" distR="0" wp14:anchorId="4F0D6A2F" wp14:editId="66C55D61">
+            <wp:extent cx="5943600" cy="4458970"/>
+            <wp:effectExtent l="0" t="0" r="0" b="0"/>
+            <wp:docPr id="14" name="Picture 14" descr="/var/folders/_q/cfdjtdss4l52b2rvcc3bswn00000gn/T/com.microsoft.Word/WebArchiveCopyPasteTempFiles/plot_zoom_png?width=850&amp;height=840"/>
+            <wp:cNvGraphicFramePr>
+              <a:graphicFrameLocks xmlns:a="http://schemas.openxmlformats.org/drawingml/2006/main" noChangeAspect="1"/>
+            </wp:cNvGraphicFramePr>
+            <a:graphic xmlns:a="http://schemas.openxmlformats.org/drawingml/2006/main">
+              <a:graphicData uri="http://schemas.openxmlformats.org/drawingml/2006/picture">
+                <pic:pic xmlns:pic="http://schemas.openxmlformats.org/drawingml/2006/picture">
+                  <pic:nvPicPr>
+                    <pic:cNvPr id="0" name="plot" descr="/var/folders/_q/cfdjtdss4l52b2rvcc3bswn00000gn/T/com.microsoft.Word/WebArchiveCopyPasteTempFiles/plot_zoom_png?width=850&amp;height=840"/>
+                    <pic:cNvPicPr>
+                      <a:picLocks noChangeAspect="1" noChangeArrowheads="1"/>
+                    </pic:cNvPicPr>
+                  </pic:nvPicPr>
+                  <pic:blipFill>
+                    <a:blip r:embed="rId26" cstate="print">
                       <a:extLst>
                         <a:ext uri="{28A0092B-C50C-407E-A947-70E740481C1C}">
                           <a14:useLocalDpi xmlns:a14="http://schemas.microsoft.com/office/drawing/2010/main" val="0"/>
@@ -14456,651 +15645,6 @@
         </w:drawing>
       </w:r>
       <w:r>
-        <w:rPr>
-          <w:rFonts w:asciiTheme="minorHAnsi" w:hAnsiTheme="minorHAnsi" w:cstheme="minorHAnsi"/>
-          <w:sz w:val="22"/>
-          <w:szCs w:val="22"/>
-        </w:rPr>
-        <w:fldChar w:fldCharType="end"/>
-      </w:r>
-    </w:p>
-    <w:p>
-      <w:pPr>
-        <w:pStyle w:val="ListParagraph"/>
-        <w:ind w:left="0"/>
-        <w:rPr>
-          <w:rFonts w:asciiTheme="minorHAnsi" w:hAnsiTheme="minorHAnsi" w:cstheme="minorHAnsi"/>
-          <w:b/>
-          <w:sz w:val="22"/>
-          <w:szCs w:val="22"/>
-        </w:rPr>
-      </w:pPr>
-    </w:p>
-    <w:p>
-      <w:pPr>
-        <w:pStyle w:val="ListParagraph"/>
-        <w:ind w:left="0"/>
-        <w:rPr>
-          <w:rFonts w:asciiTheme="minorHAnsi" w:hAnsiTheme="minorHAnsi" w:cstheme="minorHAnsi"/>
-          <w:b/>
-          <w:sz w:val="22"/>
-          <w:szCs w:val="22"/>
-        </w:rPr>
-      </w:pPr>
-    </w:p>
-    <w:p>
-      <w:pPr>
-        <w:pStyle w:val="ListParagraph"/>
-        <w:ind w:left="0"/>
-        <w:rPr>
-          <w:rFonts w:asciiTheme="minorHAnsi" w:hAnsiTheme="minorHAnsi" w:cstheme="minorHAnsi"/>
-          <w:b/>
-          <w:sz w:val="22"/>
-          <w:szCs w:val="22"/>
-        </w:rPr>
-      </w:pPr>
-      <w:r>
-        <w:rPr>
-          <w:rFonts w:asciiTheme="minorHAnsi" w:hAnsiTheme="minorHAnsi" w:cstheme="minorHAnsi"/>
-          <w:b/>
-          <w:sz w:val="22"/>
-          <w:szCs w:val="22"/>
-        </w:rPr>
-        <w:t>VIF Table</w:t>
-      </w:r>
-    </w:p>
-    <w:tbl>
-      <w:tblPr>
-        <w:tblStyle w:val="TableGrid"/>
-        <w:tblW w:w="0" w:type="auto"/>
-        <w:tblLook w:val="04A0" w:firstRow="1" w:lastRow="0" w:firstColumn="1" w:lastColumn="0" w:noHBand="0" w:noVBand="1"/>
-      </w:tblPr>
-      <w:tblGrid>
-        <w:gridCol w:w="1368"/>
-        <w:gridCol w:w="1368"/>
-        <w:gridCol w:w="1368"/>
-        <w:gridCol w:w="1368"/>
-        <w:gridCol w:w="1368"/>
-        <w:gridCol w:w="1368"/>
-        <w:gridCol w:w="1368"/>
-      </w:tblGrid>
-      <w:tr>
-        <w:tc>
-          <w:tcPr>
-            <w:tcW w:w="1368" w:type="dxa"/>
-          </w:tcPr>
-          <w:p>
-            <w:pPr>
-              <w:pStyle w:val="ListParagraph"/>
-              <w:ind w:left="0"/>
-              <w:rPr>
-                <w:rFonts w:asciiTheme="minorHAnsi" w:hAnsiTheme="minorHAnsi" w:cstheme="minorHAnsi"/>
-                <w:b/>
-                <w:sz w:val="22"/>
-                <w:szCs w:val="22"/>
-              </w:rPr>
-            </w:pPr>
-            <w:r>
-              <w:rPr>
-                <w:rFonts w:asciiTheme="minorHAnsi" w:hAnsiTheme="minorHAnsi" w:cstheme="minorHAnsi"/>
-                <w:b/>
-                <w:sz w:val="22"/>
-                <w:szCs w:val="22"/>
-              </w:rPr>
-              <w:t>Variable</w:t>
-            </w:r>
-          </w:p>
-        </w:tc>
-        <w:tc>
-          <w:tcPr>
-            <w:tcW w:w="1368" w:type="dxa"/>
-          </w:tcPr>
-          <w:p>
-            <w:pPr>
-              <w:pStyle w:val="ListParagraph"/>
-              <w:ind w:left="0"/>
-              <w:rPr>
-                <w:rFonts w:asciiTheme="minorHAnsi" w:hAnsiTheme="minorHAnsi" w:cstheme="minorHAnsi"/>
-                <w:b/>
-                <w:sz w:val="22"/>
-                <w:szCs w:val="22"/>
-              </w:rPr>
-            </w:pPr>
-            <w:r>
-              <w:rPr>
-                <w:rFonts w:asciiTheme="minorHAnsi" w:hAnsiTheme="minorHAnsi" w:cstheme="minorHAnsi"/>
-                <w:b/>
-                <w:sz w:val="22"/>
-                <w:szCs w:val="22"/>
-              </w:rPr>
-              <w:t>To go</w:t>
-            </w:r>
-          </w:p>
-        </w:tc>
-        <w:tc>
-          <w:tcPr>
-            <w:tcW w:w="1368" w:type="dxa"/>
-          </w:tcPr>
-          <w:p>
-            <w:pPr>
-              <w:pStyle w:val="ListParagraph"/>
-              <w:ind w:left="0"/>
-              <w:rPr>
-                <w:rFonts w:asciiTheme="minorHAnsi" w:hAnsiTheme="minorHAnsi" w:cstheme="minorHAnsi"/>
-                <w:b/>
-                <w:sz w:val="22"/>
-                <w:szCs w:val="22"/>
-              </w:rPr>
-            </w:pPr>
-            <w:r>
-              <w:rPr>
-                <w:rFonts w:asciiTheme="minorHAnsi" w:hAnsiTheme="minorHAnsi" w:cstheme="minorHAnsi"/>
-                <w:b/>
-                <w:sz w:val="22"/>
-                <w:szCs w:val="22"/>
-              </w:rPr>
-              <w:t>Distance</w:t>
-            </w:r>
-          </w:p>
-        </w:tc>
-        <w:tc>
-          <w:tcPr>
-            <w:tcW w:w="1368" w:type="dxa"/>
-          </w:tcPr>
-          <w:p>
-            <w:pPr>
-              <w:pStyle w:val="ListParagraph"/>
-              <w:ind w:left="0"/>
-              <w:rPr>
-                <w:rFonts w:asciiTheme="minorHAnsi" w:hAnsiTheme="minorHAnsi" w:cstheme="minorHAnsi"/>
-                <w:b/>
-                <w:sz w:val="22"/>
-                <w:szCs w:val="22"/>
-              </w:rPr>
-            </w:pPr>
-            <w:proofErr w:type="spellStart"/>
-            <w:r>
-              <w:rPr>
-                <w:rFonts w:asciiTheme="minorHAnsi" w:hAnsiTheme="minorHAnsi" w:cstheme="minorHAnsi"/>
-                <w:b/>
-                <w:sz w:val="22"/>
-                <w:szCs w:val="22"/>
-              </w:rPr>
-              <w:t>Homekick</w:t>
-            </w:r>
-            <w:proofErr w:type="spellEnd"/>
-          </w:p>
-        </w:tc>
-        <w:tc>
-          <w:tcPr>
-            <w:tcW w:w="1368" w:type="dxa"/>
-          </w:tcPr>
-          <w:p>
-            <w:pPr>
-              <w:pStyle w:val="ListParagraph"/>
-              <w:ind w:left="0"/>
-              <w:rPr>
-                <w:rFonts w:asciiTheme="minorHAnsi" w:hAnsiTheme="minorHAnsi" w:cstheme="minorHAnsi"/>
-                <w:b/>
-                <w:sz w:val="22"/>
-                <w:szCs w:val="22"/>
-              </w:rPr>
-            </w:pPr>
-            <w:proofErr w:type="spellStart"/>
-            <w:r>
-              <w:rPr>
-                <w:rFonts w:asciiTheme="minorHAnsi" w:hAnsiTheme="minorHAnsi" w:cstheme="minorHAnsi"/>
-                <w:b/>
-                <w:sz w:val="22"/>
-                <w:szCs w:val="22"/>
-              </w:rPr>
-              <w:t>Kickdiff</w:t>
-            </w:r>
-            <w:proofErr w:type="spellEnd"/>
-          </w:p>
-        </w:tc>
-        <w:tc>
-          <w:tcPr>
-            <w:tcW w:w="1368" w:type="dxa"/>
-          </w:tcPr>
-          <w:p>
-            <w:pPr>
-              <w:pStyle w:val="ListParagraph"/>
-              <w:ind w:left="0"/>
-              <w:rPr>
-                <w:rFonts w:asciiTheme="minorHAnsi" w:hAnsiTheme="minorHAnsi" w:cstheme="minorHAnsi"/>
-                <w:b/>
-                <w:sz w:val="22"/>
-                <w:szCs w:val="22"/>
-              </w:rPr>
-            </w:pPr>
-            <w:proofErr w:type="spellStart"/>
-            <w:r>
-              <w:rPr>
-                <w:rFonts w:asciiTheme="minorHAnsi" w:hAnsiTheme="minorHAnsi" w:cstheme="minorHAnsi"/>
-                <w:b/>
-                <w:sz w:val="22"/>
-                <w:szCs w:val="22"/>
-              </w:rPr>
-              <w:t>Timerem</w:t>
-            </w:r>
-            <w:proofErr w:type="spellEnd"/>
-          </w:p>
-        </w:tc>
-        <w:tc>
-          <w:tcPr>
-            <w:tcW w:w="1368" w:type="dxa"/>
-          </w:tcPr>
-          <w:p>
-            <w:pPr>
-              <w:pStyle w:val="ListParagraph"/>
-              <w:ind w:left="0"/>
-              <w:rPr>
-                <w:rFonts w:asciiTheme="minorHAnsi" w:hAnsiTheme="minorHAnsi" w:cstheme="minorHAnsi"/>
-                <w:b/>
-                <w:sz w:val="22"/>
-                <w:szCs w:val="22"/>
-              </w:rPr>
-            </w:pPr>
-            <w:proofErr w:type="spellStart"/>
-            <w:r>
-              <w:rPr>
-                <w:rFonts w:asciiTheme="minorHAnsi" w:hAnsiTheme="minorHAnsi" w:cstheme="minorHAnsi"/>
-                <w:b/>
-                <w:sz w:val="22"/>
-                <w:szCs w:val="22"/>
-              </w:rPr>
-              <w:t>timeremqtr</w:t>
-            </w:r>
-            <w:proofErr w:type="spellEnd"/>
-          </w:p>
-        </w:tc>
-      </w:tr>
-      <w:tr>
-        <w:tc>
-          <w:tcPr>
-            <w:tcW w:w="1368" w:type="dxa"/>
-          </w:tcPr>
-          <w:p>
-            <w:pPr>
-              <w:pStyle w:val="ListParagraph"/>
-              <w:ind w:left="0"/>
-              <w:rPr>
-                <w:rFonts w:asciiTheme="minorHAnsi" w:hAnsiTheme="minorHAnsi" w:cstheme="minorHAnsi"/>
-                <w:b/>
-                <w:sz w:val="22"/>
-                <w:szCs w:val="22"/>
-              </w:rPr>
-            </w:pPr>
-            <w:r>
-              <w:rPr>
-                <w:rFonts w:asciiTheme="minorHAnsi" w:hAnsiTheme="minorHAnsi" w:cstheme="minorHAnsi"/>
-                <w:b/>
-                <w:sz w:val="22"/>
-                <w:szCs w:val="22"/>
-              </w:rPr>
-              <w:t>VIF</w:t>
-            </w:r>
-          </w:p>
-        </w:tc>
-        <w:tc>
-          <w:tcPr>
-            <w:tcW w:w="1368" w:type="dxa"/>
-          </w:tcPr>
-          <w:p>
-            <w:pPr>
-              <w:pStyle w:val="ListParagraph"/>
-              <w:ind w:left="0"/>
-              <w:rPr>
-                <w:rFonts w:asciiTheme="minorHAnsi" w:hAnsiTheme="minorHAnsi" w:cstheme="minorHAnsi"/>
-                <w:b/>
-                <w:sz w:val="22"/>
-                <w:szCs w:val="22"/>
-              </w:rPr>
-            </w:pPr>
-            <w:r>
-              <w:rPr>
-                <w:rFonts w:asciiTheme="minorHAnsi" w:hAnsiTheme="minorHAnsi" w:cstheme="minorHAnsi"/>
-                <w:b/>
-                <w:sz w:val="22"/>
-                <w:szCs w:val="22"/>
-              </w:rPr>
-              <w:t>1.08</w:t>
-            </w:r>
-          </w:p>
-        </w:tc>
-        <w:tc>
-          <w:tcPr>
-            <w:tcW w:w="1368" w:type="dxa"/>
-          </w:tcPr>
-          <w:p>
-            <w:pPr>
-              <w:pStyle w:val="ListParagraph"/>
-              <w:ind w:left="0"/>
-              <w:rPr>
-                <w:rFonts w:asciiTheme="minorHAnsi" w:hAnsiTheme="minorHAnsi" w:cstheme="minorHAnsi"/>
-                <w:b/>
-                <w:sz w:val="22"/>
-                <w:szCs w:val="22"/>
-              </w:rPr>
-            </w:pPr>
-            <w:r>
-              <w:rPr>
-                <w:rFonts w:asciiTheme="minorHAnsi" w:hAnsiTheme="minorHAnsi" w:cstheme="minorHAnsi"/>
-                <w:b/>
-                <w:sz w:val="22"/>
-                <w:szCs w:val="22"/>
-              </w:rPr>
-              <w:t>1.05</w:t>
-            </w:r>
-          </w:p>
-        </w:tc>
-        <w:tc>
-          <w:tcPr>
-            <w:tcW w:w="1368" w:type="dxa"/>
-          </w:tcPr>
-          <w:p>
-            <w:pPr>
-              <w:pStyle w:val="ListParagraph"/>
-              <w:ind w:left="0"/>
-              <w:rPr>
-                <w:rFonts w:asciiTheme="minorHAnsi" w:hAnsiTheme="minorHAnsi" w:cstheme="minorHAnsi"/>
-                <w:b/>
-                <w:sz w:val="22"/>
-                <w:szCs w:val="22"/>
-              </w:rPr>
-            </w:pPr>
-            <w:r>
-              <w:rPr>
-                <w:rFonts w:asciiTheme="minorHAnsi" w:hAnsiTheme="minorHAnsi" w:cstheme="minorHAnsi"/>
-                <w:b/>
-                <w:sz w:val="22"/>
-                <w:szCs w:val="22"/>
-              </w:rPr>
-              <w:t>1.05</w:t>
-            </w:r>
-          </w:p>
-        </w:tc>
-        <w:tc>
-          <w:tcPr>
-            <w:tcW w:w="1368" w:type="dxa"/>
-          </w:tcPr>
-          <w:p>
-            <w:pPr>
-              <w:pStyle w:val="ListParagraph"/>
-              <w:ind w:left="0"/>
-              <w:rPr>
-                <w:rFonts w:asciiTheme="minorHAnsi" w:hAnsiTheme="minorHAnsi" w:cstheme="minorHAnsi"/>
-                <w:b/>
-                <w:sz w:val="22"/>
-                <w:szCs w:val="22"/>
-              </w:rPr>
-            </w:pPr>
-            <w:r>
-              <w:rPr>
-                <w:rFonts w:asciiTheme="minorHAnsi" w:hAnsiTheme="minorHAnsi" w:cstheme="minorHAnsi"/>
-                <w:b/>
-                <w:sz w:val="22"/>
-                <w:szCs w:val="22"/>
-              </w:rPr>
-              <w:t>1.07</w:t>
-            </w:r>
-          </w:p>
-        </w:tc>
-        <w:tc>
-          <w:tcPr>
-            <w:tcW w:w="1368" w:type="dxa"/>
-          </w:tcPr>
-          <w:p>
-            <w:pPr>
-              <w:pStyle w:val="ListParagraph"/>
-              <w:ind w:left="0"/>
-              <w:rPr>
-                <w:rFonts w:asciiTheme="minorHAnsi" w:hAnsiTheme="minorHAnsi" w:cstheme="minorHAnsi"/>
-                <w:b/>
-                <w:sz w:val="22"/>
-                <w:szCs w:val="22"/>
-              </w:rPr>
-            </w:pPr>
-            <w:r>
-              <w:rPr>
-                <w:rFonts w:asciiTheme="minorHAnsi" w:hAnsiTheme="minorHAnsi" w:cstheme="minorHAnsi"/>
-                <w:b/>
-                <w:sz w:val="22"/>
-                <w:szCs w:val="22"/>
-              </w:rPr>
-              <w:t>1.03</w:t>
-            </w:r>
-          </w:p>
-        </w:tc>
-        <w:tc>
-          <w:tcPr>
-            <w:tcW w:w="1368" w:type="dxa"/>
-          </w:tcPr>
-          <w:p>
-            <w:pPr>
-              <w:pStyle w:val="ListParagraph"/>
-              <w:ind w:left="0"/>
-              <w:rPr>
-                <w:rFonts w:asciiTheme="minorHAnsi" w:hAnsiTheme="minorHAnsi" w:cstheme="minorHAnsi"/>
-                <w:b/>
-                <w:sz w:val="22"/>
-                <w:szCs w:val="22"/>
-              </w:rPr>
-            </w:pPr>
-            <w:r>
-              <w:rPr>
-                <w:rFonts w:asciiTheme="minorHAnsi" w:hAnsiTheme="minorHAnsi" w:cstheme="minorHAnsi"/>
-                <w:b/>
-                <w:sz w:val="22"/>
-                <w:szCs w:val="22"/>
-              </w:rPr>
-              <w:t>1.05</w:t>
-            </w:r>
-          </w:p>
-        </w:tc>
-      </w:tr>
-    </w:tbl>
-    <w:p>
-      <w:pPr>
-        <w:pStyle w:val="ListParagraph"/>
-        <w:ind w:left="0"/>
-        <w:rPr>
-          <w:rFonts w:asciiTheme="minorHAnsi" w:hAnsiTheme="minorHAnsi" w:cstheme="minorHAnsi"/>
-          <w:b/>
-          <w:sz w:val="22"/>
-          <w:szCs w:val="22"/>
-        </w:rPr>
-      </w:pPr>
-    </w:p>
-    <w:p/>
-    <w:p/>
-    <w:p/>
-    <w:p/>
-    <w:p>
-      <w:pPr>
-        <w:pStyle w:val="ListParagraph"/>
-        <w:ind w:left="0"/>
-        <w:rPr>
-          <w:rFonts w:asciiTheme="minorHAnsi" w:hAnsiTheme="minorHAnsi" w:cstheme="minorHAnsi"/>
-          <w:b/>
-          <w:sz w:val="22"/>
-          <w:szCs w:val="22"/>
-        </w:rPr>
-      </w:pPr>
-    </w:p>
-    <w:p>
-      <w:pPr>
-        <w:rPr>
-          <w:rFonts w:asciiTheme="minorHAnsi" w:hAnsiTheme="minorHAnsi" w:cstheme="minorHAnsi"/>
-          <w:sz w:val="22"/>
-          <w:szCs w:val="22"/>
-        </w:rPr>
-      </w:pPr>
-      <w:r>
-        <w:rPr>
-          <w:rFonts w:asciiTheme="minorHAnsi" w:hAnsiTheme="minorHAnsi" w:cstheme="minorHAnsi"/>
-          <w:sz w:val="22"/>
-          <w:szCs w:val="22"/>
-        </w:rPr>
-        <w:lastRenderedPageBreak/>
-        <w:fldChar w:fldCharType="begin"/>
-      </w:r>
-      <w:r>
-        <w:rPr>
-          <w:rFonts w:asciiTheme="minorHAnsi" w:hAnsiTheme="minorHAnsi" w:cstheme="minorHAnsi"/>
-          <w:sz w:val="22"/>
-          <w:szCs w:val="22"/>
-        </w:rPr>
-        <w:instrText xml:space="preserve"> INCLUDEPICTURE "C:\\var\\folders\\_q\\cfdjtdss4l52b2rvcc3bswn00000gn\\T\\com.microsoft.Word\\WebArchiveCopyPasteTempFiles\\plot_zoom_png?width=850&amp;height=840" \* MERGEFORMAT </w:instrText>
-      </w:r>
-      <w:r>
-        <w:rPr>
-          <w:rFonts w:asciiTheme="minorHAnsi" w:hAnsiTheme="minorHAnsi" w:cstheme="minorHAnsi"/>
-          <w:sz w:val="22"/>
-          <w:szCs w:val="22"/>
-        </w:rPr>
-        <w:fldChar w:fldCharType="separate"/>
-      </w:r>
-      <w:r>
-        <w:rPr>
-          <w:rFonts w:asciiTheme="minorHAnsi" w:hAnsiTheme="minorHAnsi" w:cstheme="minorHAnsi"/>
-          <w:noProof/>
-          <w:sz w:val="22"/>
-          <w:szCs w:val="22"/>
-        </w:rPr>
-        <w:drawing>
-          <wp:inline distT="0" distB="0" distL="0" distR="0" wp14:anchorId="1A40EF87" wp14:editId="64E30405">
-            <wp:extent cx="6896100" cy="5173548"/>
-            <wp:effectExtent l="0" t="0" r="0" b="0"/>
-            <wp:docPr id="4" name="Picture 4" descr="/var/folders/_q/cfdjtdss4l52b2rvcc3bswn00000gn/T/com.microsoft.Word/WebArchiveCopyPasteTempFiles/plot_zoom_png?width=850&amp;height=840"/>
-            <wp:cNvGraphicFramePr>
-              <a:graphicFrameLocks xmlns:a="http://schemas.openxmlformats.org/drawingml/2006/main" noChangeAspect="1"/>
-            </wp:cNvGraphicFramePr>
-            <a:graphic xmlns:a="http://schemas.openxmlformats.org/drawingml/2006/main">
-              <a:graphicData uri="http://schemas.openxmlformats.org/drawingml/2006/picture">
-                <pic:pic xmlns:pic="http://schemas.openxmlformats.org/drawingml/2006/picture">
-                  <pic:nvPicPr>
-                    <pic:cNvPr id="0" name="plot" descr="/var/folders/_q/cfdjtdss4l52b2rvcc3bswn00000gn/T/com.microsoft.Word/WebArchiveCopyPasteTempFiles/plot_zoom_png?width=850&amp;height=840"/>
-                    <pic:cNvPicPr>
-                      <a:picLocks noChangeAspect="1" noChangeArrowheads="1"/>
-                    </pic:cNvPicPr>
-                  </pic:nvPicPr>
-                  <pic:blipFill>
-                    <a:blip r:embed="rId26" cstate="print">
-                      <a:extLst>
-                        <a:ext uri="{28A0092B-C50C-407E-A947-70E740481C1C}">
-                          <a14:useLocalDpi xmlns:a14="http://schemas.microsoft.com/office/drawing/2010/main" val="0"/>
-                        </a:ext>
-                      </a:extLst>
-                    </a:blip>
-                    <a:srcRect/>
-                    <a:stretch>
-                      <a:fillRect/>
-                    </a:stretch>
-                  </pic:blipFill>
-                  <pic:spPr bwMode="auto">
-                    <a:xfrm>
-                      <a:off x="0" y="0"/>
-                      <a:ext cx="6950632" cy="5214459"/>
-                    </a:xfrm>
-                    <a:prstGeom prst="rect">
-                      <a:avLst/>
-                    </a:prstGeom>
-                    <a:noFill/>
-                    <a:ln>
-                      <a:noFill/>
-                    </a:ln>
-                  </pic:spPr>
-                </pic:pic>
-              </a:graphicData>
-            </a:graphic>
-          </wp:inline>
-        </w:drawing>
-      </w:r>
-      <w:r>
-        <w:rPr>
-          <w:rFonts w:asciiTheme="minorHAnsi" w:hAnsiTheme="minorHAnsi" w:cstheme="minorHAnsi"/>
-          <w:sz w:val="22"/>
-          <w:szCs w:val="22"/>
-        </w:rPr>
-        <w:fldChar w:fldCharType="end"/>
-      </w:r>
-    </w:p>
-    <w:p>
-      <w:pPr>
-        <w:rPr>
-          <w:rFonts w:asciiTheme="minorHAnsi" w:hAnsiTheme="minorHAnsi" w:cstheme="minorHAnsi"/>
-          <w:sz w:val="22"/>
-          <w:szCs w:val="22"/>
-        </w:rPr>
-      </w:pPr>
-    </w:p>
-    <w:p>
-      <w:r>
-        <w:lastRenderedPageBreak/>
-        <w:fldChar w:fldCharType="begin"/>
-      </w:r>
-      <w:r>
-        <w:instrText xml:space="preserve"> INCLUDEPICTURE "C:\\var\\folders\\_q\\cfdjtdss4l52b2rvcc3bswn00000gn\\T\\com.microsoft.Word\\WebArchiveCopyPasteTempFiles\\plot_zoom_png?width=850&amp;height=840" \* MERGEFORMAT </w:instrText>
-      </w:r>
-      <w:r>
-        <w:fldChar w:fldCharType="separate"/>
-      </w:r>
-      <w:r>
-        <w:rPr>
-          <w:noProof/>
-        </w:rPr>
-        <w:drawing>
-          <wp:inline distT="0" distB="0" distL="0" distR="0" wp14:anchorId="4F0D6A2F" wp14:editId="66C55D61">
-            <wp:extent cx="5943600" cy="4458970"/>
-            <wp:effectExtent l="0" t="0" r="0" b="0"/>
-            <wp:docPr id="14" name="Picture 14" descr="/var/folders/_q/cfdjtdss4l52b2rvcc3bswn00000gn/T/com.microsoft.Word/WebArchiveCopyPasteTempFiles/plot_zoom_png?width=850&amp;height=840"/>
-            <wp:cNvGraphicFramePr>
-              <a:graphicFrameLocks xmlns:a="http://schemas.openxmlformats.org/drawingml/2006/main" noChangeAspect="1"/>
-            </wp:cNvGraphicFramePr>
-            <a:graphic xmlns:a="http://schemas.openxmlformats.org/drawingml/2006/main">
-              <a:graphicData uri="http://schemas.openxmlformats.org/drawingml/2006/picture">
-                <pic:pic xmlns:pic="http://schemas.openxmlformats.org/drawingml/2006/picture">
-                  <pic:nvPicPr>
-                    <pic:cNvPr id="0" name="plot" descr="/var/folders/_q/cfdjtdss4l52b2rvcc3bswn00000gn/T/com.microsoft.Word/WebArchiveCopyPasteTempFiles/plot_zoom_png?width=850&amp;height=840"/>
-                    <pic:cNvPicPr>
-                      <a:picLocks noChangeAspect="1" noChangeArrowheads="1"/>
-                    </pic:cNvPicPr>
-                  </pic:nvPicPr>
-                  <pic:blipFill>
-                    <a:blip r:embed="rId27" cstate="print">
-                      <a:extLst>
-                        <a:ext uri="{28A0092B-C50C-407E-A947-70E740481C1C}">
-                          <a14:useLocalDpi xmlns:a14="http://schemas.microsoft.com/office/drawing/2010/main" val="0"/>
-                        </a:ext>
-                      </a:extLst>
-                    </a:blip>
-                    <a:srcRect/>
-                    <a:stretch>
-                      <a:fillRect/>
-                    </a:stretch>
-                  </pic:blipFill>
-                  <pic:spPr bwMode="auto">
-                    <a:xfrm>
-                      <a:off x="0" y="0"/>
-                      <a:ext cx="5943600" cy="4458970"/>
-                    </a:xfrm>
-                    <a:prstGeom prst="rect">
-                      <a:avLst/>
-                    </a:prstGeom>
-                    <a:noFill/>
-                    <a:ln>
-                      <a:noFill/>
-                    </a:ln>
-                  </pic:spPr>
-                </pic:pic>
-              </a:graphicData>
-            </a:graphic>
-          </wp:inline>
-        </w:drawing>
-      </w:r>
-      <w:r>
         <w:fldChar w:fldCharType="end"/>
       </w:r>
     </w:p>
@@ -15154,7 +15698,7 @@
                     </pic:cNvPicPr>
                   </pic:nvPicPr>
                   <pic:blipFill>
-                    <a:blip r:embed="rId28" cstate="print">
+                    <a:blip r:embed="rId27" cstate="print">
                       <a:extLst>
                         <a:ext uri="{28A0092B-C50C-407E-A947-70E740481C1C}">
                           <a14:useLocalDpi xmlns:a14="http://schemas.microsoft.com/office/drawing/2010/main" val="0"/>
@@ -15222,7 +15766,7 @@
                     </pic:cNvPicPr>
                   </pic:nvPicPr>
                   <pic:blipFill>
-                    <a:blip r:embed="rId29" cstate="print">
+                    <a:blip r:embed="rId28" cstate="print">
                       <a:extLst>
                         <a:ext uri="{28A0092B-C50C-407E-A947-70E740481C1C}">
                           <a14:useLocalDpi xmlns:a14="http://schemas.microsoft.com/office/drawing/2010/main" val="0"/>
@@ -15289,7 +15833,7 @@
                     </pic:cNvPicPr>
                   </pic:nvPicPr>
                   <pic:blipFill>
-                    <a:blip r:embed="rId30" cstate="print">
+                    <a:blip r:embed="rId29" cstate="print">
                       <a:extLst>
                         <a:ext uri="{28A0092B-C50C-407E-A947-70E740481C1C}">
                           <a14:useLocalDpi xmlns:a14="http://schemas.microsoft.com/office/drawing/2010/main" val="0"/>
@@ -16978,7 +17522,7 @@
 </file>
 
 <file path=customXml/itemProps1.xml><?xml version="1.0" encoding="utf-8"?>
-<ds:datastoreItem xmlns:ds="http://schemas.openxmlformats.org/officeDocument/2006/customXml" ds:itemID="{FAA1CAE9-8057-47C1-B375-05A0D2C530AB}">
+<ds:datastoreItem xmlns:ds="http://schemas.openxmlformats.org/officeDocument/2006/customXml" ds:itemID="{8F8C45D0-3814-4C13-980E-47B79A93C609}">
   <ds:schemaRefs>
     <ds:schemaRef ds:uri="http://schemas.openxmlformats.org/officeDocument/2006/bibliography"/>
   </ds:schemaRefs>

</xml_diff>

<commit_message>
Objective 2 temporary conclusion
</commit_message>
<xml_diff>
--- a/docs/ZackJohnnySatish_6372_Project_11.docx
+++ b/docs/ZackJohnnySatish_6372_Project_11.docx
@@ -4866,6 +4866,7 @@
     <w:p>
       <w:pPr>
         <w:ind w:firstLine="360"/>
+        <w:jc w:val="both"/>
         <w:rPr>
           <w:rFonts w:asciiTheme="minorHAnsi" w:hAnsiTheme="minorHAnsi" w:cstheme="minorHAnsi"/>
           <w:sz w:val="22"/>
@@ -5086,6 +5087,7 @@
     <w:p>
       <w:pPr>
         <w:ind w:firstLine="360"/>
+        <w:jc w:val="both"/>
         <w:rPr>
           <w:rFonts w:asciiTheme="minorHAnsi" w:hAnsiTheme="minorHAnsi" w:cstheme="minorHAnsi"/>
           <w:sz w:val="22"/>
@@ -5376,6 +5378,8 @@
     <w:p>
       <w:pPr>
         <w:pStyle w:val="CommentText"/>
+        <w:ind w:firstLine="360"/>
+        <w:jc w:val="both"/>
       </w:pPr>
       <w:r>
         <w:rPr>
@@ -8030,6 +8034,7 @@
     <w:p>
       <w:pPr>
         <w:ind w:firstLine="360"/>
+        <w:jc w:val="both"/>
         <w:rPr>
           <w:rFonts w:asciiTheme="minorHAnsi" w:hAnsiTheme="minorHAnsi" w:cstheme="minorHAnsi"/>
           <w:b/>
@@ -8089,6 +8094,7 @@
     <w:p>
       <w:pPr>
         <w:ind w:firstLine="360"/>
+        <w:jc w:val="both"/>
         <w:rPr>
           <w:rFonts w:asciiTheme="minorHAnsi" w:hAnsiTheme="minorHAnsi" w:cstheme="minorHAnsi"/>
           <w:sz w:val="22"/>
@@ -8268,18 +8274,7 @@
           <w:szCs w:val="22"/>
           <w:bdr w:val="none" w:sz="0" w:space="0" w:color="auto" w:frame="1"/>
         </w:rPr>
-        <w:t xml:space="preserve">Model: </w:t>
-      </w:r>
-      <w:r>
-        <w:rPr>
-          <w:rStyle w:val="mi"/>
-          <w:rFonts w:asciiTheme="minorHAnsi" w:hAnsiTheme="minorHAnsi" w:cstheme="minorHAnsi"/>
-          <w:color w:val="FF0000"/>
-          <w:sz w:val="22"/>
-          <w:szCs w:val="22"/>
-          <w:bdr w:val="none" w:sz="0" w:space="0" w:color="auto" w:frame="1"/>
-        </w:rPr>
-        <w:t>6.406 – 0.111*distance – 0.257*homekick1 + 0.00029*timeremqtr</w:t>
+        <w:t>Model: 6.406 – 0.111*distance – 0.257*homekick1 + 0.00029*timeremqtr</w:t>
       </w:r>
     </w:p>
     <w:p>
@@ -8550,8 +8545,20 @@
           <w:szCs w:val="22"/>
         </w:rPr>
         <w:tab/>
-        <w:t>inverse is [</w:t>
-      </w:r>
+        <w:t>inverse is [1.099, 1.1617]</w:t>
+      </w:r>
+    </w:p>
+    <w:p>
+      <w:pPr>
+        <w:rPr>
+          <w:rStyle w:val="mi"/>
+          <w:rFonts w:asciiTheme="minorHAnsi" w:hAnsiTheme="minorHAnsi" w:cstheme="minorHAnsi"/>
+          <w:color w:val="FF0000"/>
+          <w:sz w:val="22"/>
+          <w:szCs w:val="22"/>
+          <w:bdr w:val="none" w:sz="0" w:space="0" w:color="auto" w:frame="1"/>
+        </w:rPr>
+      </w:pPr>
       <w:r>
         <w:rPr>
           <w:rFonts w:asciiTheme="minorHAnsi" w:hAnsiTheme="minorHAnsi" w:cstheme="minorHAnsi"/>
@@ -8560,38 +8567,6 @@
           <w:sz w:val="22"/>
           <w:szCs w:val="22"/>
         </w:rPr>
-        <w:t>1.099</w:t>
-      </w:r>
-      <w:r>
-        <w:rPr>
-          <w:rFonts w:asciiTheme="minorHAnsi" w:hAnsiTheme="minorHAnsi" w:cstheme="minorHAnsi"/>
-          <w:noProof/>
-          <w:color w:val="FF0000"/>
-          <w:sz w:val="22"/>
-          <w:szCs w:val="22"/>
-        </w:rPr>
-        <w:t>, 1.1617]</w:t>
-      </w:r>
-    </w:p>
-    <w:p>
-      <w:pPr>
-        <w:rPr>
-          <w:rStyle w:val="mi"/>
-          <w:rFonts w:asciiTheme="minorHAnsi" w:hAnsiTheme="minorHAnsi" w:cstheme="minorHAnsi"/>
-          <w:color w:val="FF0000"/>
-          <w:sz w:val="22"/>
-          <w:szCs w:val="22"/>
-          <w:bdr w:val="none" w:sz="0" w:space="0" w:color="auto" w:frame="1"/>
-        </w:rPr>
-      </w:pPr>
-      <w:r>
-        <w:rPr>
-          <w:rFonts w:asciiTheme="minorHAnsi" w:hAnsiTheme="minorHAnsi" w:cstheme="minorHAnsi"/>
-          <w:noProof/>
-          <w:color w:val="FF0000"/>
-          <w:sz w:val="22"/>
-          <w:szCs w:val="22"/>
-        </w:rPr>
         <w:lastRenderedPageBreak/>
         <w:t>Homekick1 e^(</w:t>
       </w:r>
@@ -8604,7 +8579,7 @@
           <w:szCs w:val="22"/>
           <w:bdr w:val="none" w:sz="0" w:space="0" w:color="auto" w:frame="1"/>
         </w:rPr>
-        <w:t>-</w:t>
+        <w:t>-0.257)</w:t>
       </w:r>
       <w:r>
         <w:rPr>
@@ -8615,7 +8590,7 @@
           <w:szCs w:val="22"/>
           <w:bdr w:val="none" w:sz="0" w:space="0" w:color="auto" w:frame="1"/>
         </w:rPr>
-        <w:t>0.257</w:t>
+        <w:t xml:space="preserve"> = 0.7734</w:t>
       </w:r>
       <w:r>
         <w:rPr>
@@ -8626,7 +8601,7 @@
           <w:szCs w:val="22"/>
           <w:bdr w:val="none" w:sz="0" w:space="0" w:color="auto" w:frame="1"/>
         </w:rPr>
-        <w:t>)</w:t>
+        <w:tab/>
       </w:r>
       <w:r>
         <w:rPr>
@@ -8637,7 +8612,7 @@
           <w:szCs w:val="22"/>
           <w:bdr w:val="none" w:sz="0" w:space="0" w:color="auto" w:frame="1"/>
         </w:rPr>
-        <w:t xml:space="preserve"> = 0.7734</w:t>
+        <w:tab/>
       </w:r>
       <w:r>
         <w:rPr>
@@ -8670,9 +8645,46 @@
           <w:szCs w:val="22"/>
           <w:bdr w:val="none" w:sz="0" w:space="0" w:color="auto" w:frame="1"/>
         </w:rPr>
+        <w:t>inverse is 1.293</w:t>
+      </w:r>
+    </w:p>
+    <w:p>
+      <w:pPr>
+        <w:rPr>
+          <w:rStyle w:val="mi"/>
+          <w:rFonts w:asciiTheme="minorHAnsi" w:hAnsiTheme="minorHAnsi" w:cstheme="minorHAnsi"/>
+          <w:color w:val="FF0000"/>
+          <w:sz w:val="22"/>
+          <w:szCs w:val="22"/>
+          <w:bdr w:val="none" w:sz="0" w:space="0" w:color="auto" w:frame="1"/>
+        </w:rPr>
+      </w:pPr>
+      <w:r>
+        <w:rPr>
+          <w:rStyle w:val="mi"/>
+          <w:rFonts w:asciiTheme="minorHAnsi" w:hAnsiTheme="minorHAnsi" w:cstheme="minorHAnsi"/>
+          <w:color w:val="FF0000"/>
+          <w:sz w:val="22"/>
+          <w:szCs w:val="22"/>
+          <w:bdr w:val="none" w:sz="0" w:space="0" w:color="auto" w:frame="1"/>
+        </w:rPr>
+        <w:t>e^(-0.84726) = 0.42858765, e^(0.0271) = 1.02747</w:t>
+      </w:r>
+      <w:r>
+        <w:rPr>
+          <w:rStyle w:val="mi"/>
+          <w:rFonts w:asciiTheme="minorHAnsi" w:hAnsiTheme="minorHAnsi" w:cstheme="minorHAnsi"/>
+          <w:color w:val="FF0000"/>
+          <w:sz w:val="22"/>
+          <w:szCs w:val="22"/>
+          <w:bdr w:val="none" w:sz="0" w:space="0" w:color="auto" w:frame="1"/>
+        </w:rPr>
         <w:tab/>
-      </w:r>
-      <w:r>
+        <w:t>inverse is [0.97, 2.33]</w:t>
+      </w:r>
+    </w:p>
+    <w:p>
+      <w:pPr>
         <w:rPr>
           <w:rStyle w:val="mi"/>
           <w:rFonts w:asciiTheme="minorHAnsi" w:hAnsiTheme="minorHAnsi" w:cstheme="minorHAnsi"/>
@@ -8681,8 +8693,7 @@
           <w:szCs w:val="22"/>
           <w:bdr w:val="none" w:sz="0" w:space="0" w:color="auto" w:frame="1"/>
         </w:rPr>
-        <w:tab/>
-      </w:r>
+      </w:pPr>
       <w:r>
         <w:rPr>
           <w:rStyle w:val="mi"/>
@@ -8692,109 +8703,7 @@
           <w:szCs w:val="22"/>
           <w:bdr w:val="none" w:sz="0" w:space="0" w:color="auto" w:frame="1"/>
         </w:rPr>
-        <w:t>inverse is 1.293</w:t>
-      </w:r>
-    </w:p>
-    <w:p>
-      <w:pPr>
-        <w:rPr>
-          <w:rStyle w:val="mi"/>
-          <w:rFonts w:asciiTheme="minorHAnsi" w:hAnsiTheme="minorHAnsi" w:cstheme="minorHAnsi"/>
-          <w:color w:val="FF0000"/>
-          <w:sz w:val="22"/>
-          <w:szCs w:val="22"/>
-          <w:bdr w:val="none" w:sz="0" w:space="0" w:color="auto" w:frame="1"/>
-        </w:rPr>
-      </w:pPr>
-      <w:r>
-        <w:rPr>
-          <w:rStyle w:val="mi"/>
-          <w:rFonts w:asciiTheme="minorHAnsi" w:hAnsiTheme="minorHAnsi" w:cstheme="minorHAnsi"/>
-          <w:color w:val="FF0000"/>
-          <w:sz w:val="22"/>
-          <w:szCs w:val="22"/>
-          <w:bdr w:val="none" w:sz="0" w:space="0" w:color="auto" w:frame="1"/>
-        </w:rPr>
-        <w:t>e^(-0.84726) = 0.42858765, e^(0.0271) = 1.02747</w:t>
-      </w:r>
-      <w:r>
-        <w:rPr>
-          <w:rStyle w:val="mi"/>
-          <w:rFonts w:asciiTheme="minorHAnsi" w:hAnsiTheme="minorHAnsi" w:cstheme="minorHAnsi"/>
-          <w:color w:val="FF0000"/>
-          <w:sz w:val="22"/>
-          <w:szCs w:val="22"/>
-          <w:bdr w:val="none" w:sz="0" w:space="0" w:color="auto" w:frame="1"/>
-        </w:rPr>
-        <w:tab/>
-        <w:t>inverse is [</w:t>
-      </w:r>
-      <w:r>
-        <w:rPr>
-          <w:rStyle w:val="mi"/>
-          <w:rFonts w:asciiTheme="minorHAnsi" w:hAnsiTheme="minorHAnsi" w:cstheme="minorHAnsi"/>
-          <w:color w:val="FF0000"/>
-          <w:sz w:val="22"/>
-          <w:szCs w:val="22"/>
-          <w:bdr w:val="none" w:sz="0" w:space="0" w:color="auto" w:frame="1"/>
-        </w:rPr>
-        <w:t>0.97</w:t>
-      </w:r>
-      <w:r>
-        <w:rPr>
-          <w:rStyle w:val="mi"/>
-          <w:rFonts w:asciiTheme="minorHAnsi" w:hAnsiTheme="minorHAnsi" w:cstheme="minorHAnsi"/>
-          <w:color w:val="FF0000"/>
-          <w:sz w:val="22"/>
-          <w:szCs w:val="22"/>
-          <w:bdr w:val="none" w:sz="0" w:space="0" w:color="auto" w:frame="1"/>
-        </w:rPr>
-        <w:t>, 2.33]</w:t>
-      </w:r>
-    </w:p>
-    <w:p>
-      <w:pPr>
-        <w:rPr>
-          <w:rStyle w:val="mi"/>
-          <w:rFonts w:asciiTheme="minorHAnsi" w:hAnsiTheme="minorHAnsi" w:cstheme="minorHAnsi"/>
-          <w:color w:val="FF0000"/>
-          <w:sz w:val="22"/>
-          <w:szCs w:val="22"/>
-          <w:bdr w:val="none" w:sz="0" w:space="0" w:color="auto" w:frame="1"/>
-        </w:rPr>
-      </w:pPr>
-      <w:r>
-        <w:rPr>
-          <w:rStyle w:val="mi"/>
-          <w:rFonts w:asciiTheme="minorHAnsi" w:hAnsiTheme="minorHAnsi" w:cstheme="minorHAnsi"/>
-          <w:color w:val="FF0000"/>
-          <w:sz w:val="22"/>
-          <w:szCs w:val="22"/>
-          <w:bdr w:val="none" w:sz="0" w:space="0" w:color="auto" w:frame="1"/>
-        </w:rPr>
-        <w:t>Timeremqtr e^(</w:t>
-      </w:r>
-      <w:r>
-        <w:rPr>
-          <w:rStyle w:val="mi"/>
-          <w:rFonts w:asciiTheme="minorHAnsi" w:hAnsiTheme="minorHAnsi" w:cstheme="minorHAnsi"/>
-          <w:color w:val="FF0000"/>
-          <w:sz w:val="22"/>
-          <w:szCs w:val="22"/>
-          <w:bdr w:val="none" w:sz="0" w:space="0" w:color="auto" w:frame="1"/>
-        </w:rPr>
-        <w:t>0.00029</w:t>
-      </w:r>
-      <w:r>
-        <w:rPr>
-          <w:rStyle w:val="mi"/>
-          <w:rFonts w:asciiTheme="minorHAnsi" w:hAnsiTheme="minorHAnsi" w:cstheme="minorHAnsi"/>
-          <w:color w:val="FF0000"/>
-          <w:sz w:val="22"/>
-          <w:szCs w:val="22"/>
-          <w:bdr w:val="none" w:sz="0" w:space="0" w:color="auto" w:frame="1"/>
-        </w:rPr>
-        <w:t>)</w:t>
+        <w:t>Timeremqtr e^(0.00029)</w:t>
       </w:r>
       <w:r>
         <w:rPr>
@@ -8943,6 +8852,7 @@
     <w:p>
       <w:pPr>
         <w:ind w:firstLine="360"/>
+        <w:jc w:val="both"/>
         <w:rPr>
           <w:rFonts w:asciiTheme="minorHAnsi" w:hAnsiTheme="minorHAnsi" w:cstheme="minorHAnsi"/>
           <w:sz w:val="22"/>
@@ -9056,6 +8966,7 @@
     </w:p>
     <w:p>
       <w:pPr>
+        <w:jc w:val="both"/>
         <w:rPr>
           <w:rFonts w:asciiTheme="minorHAnsi" w:hAnsiTheme="minorHAnsi" w:cstheme="minorHAnsi"/>
           <w:sz w:val="22"/>
@@ -9071,6 +8982,7 @@
           <w:numId w:val="4"/>
         </w:numPr>
         <w:ind w:left="360"/>
+        <w:jc w:val="both"/>
         <w:rPr>
           <w:rFonts w:asciiTheme="minorHAnsi" w:hAnsiTheme="minorHAnsi" w:cstheme="minorHAnsi"/>
           <w:b/>
@@ -9109,6 +9021,7 @@
     <w:p>
       <w:pPr>
         <w:ind w:firstLine="360"/>
+        <w:jc w:val="both"/>
         <w:rPr>
           <w:rFonts w:asciiTheme="minorHAnsi" w:hAnsiTheme="minorHAnsi" w:cstheme="minorHAnsi"/>
           <w:sz w:val="22"/>
@@ -9318,6 +9231,7 @@
     </w:p>
     <w:p>
       <w:pPr>
+        <w:jc w:val="both"/>
         <w:rPr>
           <w:rFonts w:asciiTheme="minorHAnsi" w:hAnsiTheme="minorHAnsi" w:cstheme="minorHAnsi"/>
           <w:sz w:val="22"/>
@@ -10205,6 +10119,7 @@
     <w:p>
       <w:pPr>
         <w:ind w:firstLine="360"/>
+        <w:jc w:val="both"/>
         <w:rPr>
           <w:rFonts w:asciiTheme="minorHAnsi" w:hAnsiTheme="minorHAnsi" w:cstheme="minorHAnsi"/>
           <w:sz w:val="22"/>
@@ -10983,6 +10898,7 @@
     <w:p>
       <w:pPr>
         <w:ind w:firstLine="360"/>
+        <w:jc w:val="both"/>
         <w:rPr>
           <w:rFonts w:asciiTheme="minorHAnsi" w:hAnsiTheme="minorHAnsi" w:cstheme="minorHAnsi"/>
           <w:sz w:val="22"/>
@@ -11105,6 +11021,7 @@
     <w:p>
       <w:pPr>
         <w:ind w:firstLine="360"/>
+        <w:jc w:val="both"/>
         <w:rPr>
           <w:rFonts w:asciiTheme="minorHAnsi" w:hAnsiTheme="minorHAnsi" w:cstheme="minorHAnsi"/>
           <w:sz w:val="22"/>
@@ -11531,6 +11448,7 @@
     <w:p>
       <w:pPr>
         <w:ind w:firstLine="360"/>
+        <w:jc w:val="both"/>
         <w:rPr>
           <w:rFonts w:asciiTheme="minorHAnsi" w:hAnsiTheme="minorHAnsi" w:cstheme="minorHAnsi"/>
           <w:b/>
@@ -11558,6 +11476,7 @@
     <w:p>
       <w:pPr>
         <w:ind w:firstLine="360"/>
+        <w:jc w:val="both"/>
         <w:rPr>
           <w:rFonts w:asciiTheme="minorHAnsi" w:hAnsiTheme="minorHAnsi" w:cstheme="minorHAnsi"/>
           <w:sz w:val="22"/>
@@ -11568,6 +11487,7 @@
     <w:p>
       <w:pPr>
         <w:ind w:firstLine="360"/>
+        <w:jc w:val="both"/>
         <w:rPr>
           <w:rFonts w:asciiTheme="minorHAnsi" w:hAnsiTheme="minorHAnsi" w:cstheme="minorHAnsi"/>
           <w:sz w:val="22"/>
@@ -11892,8 +11812,6 @@
         </w:rPr>
         <w:t>.</w:t>
       </w:r>
-      <w:bookmarkStart w:id="1" w:name="_GoBack"/>
-      <w:bookmarkEnd w:id="1"/>
     </w:p>
     <w:p>
       <w:pPr>
@@ -12116,20 +12034,24 @@
       <w:tblPr>
         <w:tblStyle w:val="TableGrid"/>
         <w:tblW w:w="0" w:type="auto"/>
+        <w:jc w:val="center"/>
         <w:tblLook w:val="04A0" w:firstRow="1" w:lastRow="0" w:firstColumn="1" w:lastColumn="0" w:noHBand="0" w:noVBand="1"/>
       </w:tblPr>
       <w:tblGrid>
-        <w:gridCol w:w="1595"/>
-        <w:gridCol w:w="1500"/>
+        <w:gridCol w:w="1728"/>
+        <w:gridCol w:w="1367"/>
         <w:gridCol w:w="1291"/>
         <w:gridCol w:w="1630"/>
         <w:gridCol w:w="1667"/>
         <w:gridCol w:w="1667"/>
       </w:tblGrid>
       <w:tr>
-        <w:tc>
-          <w:tcPr>
-            <w:tcW w:w="1595" w:type="dxa"/>
+        <w:trPr>
+          <w:jc w:val="center"/>
+        </w:trPr>
+        <w:tc>
+          <w:tcPr>
+            <w:tcW w:w="1728" w:type="dxa"/>
           </w:tcPr>
           <w:p>
             <w:pPr>
@@ -12153,7 +12075,7 @@
         </w:tc>
         <w:tc>
           <w:tcPr>
-            <w:tcW w:w="1500" w:type="dxa"/>
+            <w:tcW w:w="1367" w:type="dxa"/>
           </w:tcPr>
           <w:p>
             <w:pPr>
@@ -12273,9 +12195,12 @@
         </w:tc>
       </w:tr>
       <w:tr>
-        <w:tc>
-          <w:tcPr>
-            <w:tcW w:w="1595" w:type="dxa"/>
+        <w:trPr>
+          <w:jc w:val="center"/>
+        </w:trPr>
+        <w:tc>
+          <w:tcPr>
+            <w:tcW w:w="1728" w:type="dxa"/>
           </w:tcPr>
           <w:p>
             <w:pPr>
@@ -12299,7 +12224,7 @@
         </w:tc>
         <w:tc>
           <w:tcPr>
-            <w:tcW w:w="1500" w:type="dxa"/>
+            <w:tcW w:w="1367" w:type="dxa"/>
           </w:tcPr>
           <w:p>
             <w:pPr>
@@ -12433,9 +12358,12 @@
         </w:tc>
       </w:tr>
       <w:tr>
-        <w:tc>
-          <w:tcPr>
-            <w:tcW w:w="1595" w:type="dxa"/>
+        <w:trPr>
+          <w:jc w:val="center"/>
+        </w:trPr>
+        <w:tc>
+          <w:tcPr>
+            <w:tcW w:w="1728" w:type="dxa"/>
           </w:tcPr>
           <w:p>
             <w:pPr>
@@ -12459,7 +12387,7 @@
         </w:tc>
         <w:tc>
           <w:tcPr>
-            <w:tcW w:w="1500" w:type="dxa"/>
+            <w:tcW w:w="1367" w:type="dxa"/>
           </w:tcPr>
           <w:p>
             <w:pPr>
@@ -12593,9 +12521,12 @@
         </w:tc>
       </w:tr>
       <w:tr>
-        <w:tc>
-          <w:tcPr>
-            <w:tcW w:w="1595" w:type="dxa"/>
+        <w:trPr>
+          <w:jc w:val="center"/>
+        </w:trPr>
+        <w:tc>
+          <w:tcPr>
+            <w:tcW w:w="1728" w:type="dxa"/>
           </w:tcPr>
           <w:p>
             <w:pPr>
@@ -12619,7 +12550,7 @@
         </w:tc>
         <w:tc>
           <w:tcPr>
-            <w:tcW w:w="1500" w:type="dxa"/>
+            <w:tcW w:w="1367" w:type="dxa"/>
           </w:tcPr>
           <w:p>
             <w:pPr>
@@ -12788,6 +12719,25 @@
         <w:rPr>
           <w:rFonts w:asciiTheme="minorHAnsi" w:hAnsiTheme="minorHAnsi" w:cstheme="minorHAnsi"/>
           <w:b/>
+          <w:sz w:val="22"/>
+          <w:szCs w:val="22"/>
+        </w:rPr>
+      </w:pPr>
+      <w:r>
+        <w:rPr>
+          <w:rFonts w:asciiTheme="minorHAnsi" w:hAnsiTheme="minorHAnsi" w:cstheme="minorHAnsi"/>
+          <w:b/>
+          <w:sz w:val="22"/>
+          <w:szCs w:val="22"/>
+        </w:rPr>
+        <w:t>Conclusion</w:t>
+      </w:r>
+    </w:p>
+    <w:p>
+      <w:pPr>
+        <w:ind w:firstLine="360"/>
+        <w:rPr>
+          <w:rFonts w:asciiTheme="minorHAnsi" w:hAnsiTheme="minorHAnsi" w:cstheme="minorHAnsi"/>
           <w:color w:val="FF0000"/>
           <w:sz w:val="22"/>
           <w:szCs w:val="22"/>
@@ -12796,32 +12746,199 @@
       <w:r>
         <w:rPr>
           <w:rFonts w:asciiTheme="minorHAnsi" w:hAnsiTheme="minorHAnsi" w:cstheme="minorHAnsi"/>
-          <w:b/>
           <w:color w:val="FF0000"/>
           <w:sz w:val="22"/>
           <w:szCs w:val="22"/>
         </w:rPr>
-        <w:t>Conclusion</w:t>
+        <w:t>The conclusion should reprise the questions and conclusions of objective 2 with recommendations of the final model, what could be done to help analysis and model building in the future, and any insight as to why one method outshined all the rest if that is indeed the case.  If they all are similar why did you go with your final model?</w:t>
       </w:r>
     </w:p>
     <w:p>
       <w:pPr>
         <w:ind w:firstLine="360"/>
-        <w:rPr>
-          <w:rFonts w:asciiTheme="minorHAnsi" w:hAnsiTheme="minorHAnsi" w:cstheme="minorHAnsi"/>
-          <w:color w:val="FF0000"/>
-          <w:sz w:val="22"/>
-          <w:szCs w:val="22"/>
-        </w:rPr>
-      </w:pPr>
-      <w:r>
-        <w:rPr>
-          <w:rFonts w:asciiTheme="minorHAnsi" w:hAnsiTheme="minorHAnsi" w:cstheme="minorHAnsi"/>
-          <w:color w:val="FF0000"/>
-          <w:sz w:val="22"/>
-          <w:szCs w:val="22"/>
-        </w:rPr>
-        <w:t>The conclusion should reprise the questions and conclusions of objective 2 with recommendations of the final model, what could be done to help analysis and model building in the future, and any insight as to why one method outshined all the rest if that is indeed the case.  If they all are similar why did you go with your final model?</w:t>
+        <w:jc w:val="both"/>
+        <w:rPr>
+          <w:rFonts w:asciiTheme="minorHAnsi" w:hAnsiTheme="minorHAnsi" w:cstheme="minorHAnsi"/>
+          <w:sz w:val="22"/>
+          <w:szCs w:val="22"/>
+        </w:rPr>
+      </w:pPr>
+      <w:r>
+        <w:rPr>
+          <w:rFonts w:asciiTheme="minorHAnsi" w:hAnsiTheme="minorHAnsi" w:cstheme="minorHAnsi"/>
+          <w:sz w:val="22"/>
+          <w:szCs w:val="22"/>
+        </w:rPr>
+        <w:t xml:space="preserve">The goal of this project was to use the data from the 2008 NFL season to create a model that predicts if a field goal will be successful or not. For the modeling in objective 1 we did forward, stepwise, and LASSO selection techniques to create three models. In objective 2 the models were more complex and included interaction terms and polynomials. The resulting complex logistic model and the one using the random forest algorithm were no better at prediction than </w:t>
+      </w:r>
+      <w:r>
+        <w:rPr>
+          <w:rFonts w:asciiTheme="minorHAnsi" w:hAnsiTheme="minorHAnsi" w:cstheme="minorHAnsi"/>
+          <w:sz w:val="22"/>
+          <w:szCs w:val="22"/>
+        </w:rPr>
+        <w:t xml:space="preserve">the models from </w:t>
+      </w:r>
+      <w:r>
+        <w:rPr>
+          <w:rFonts w:asciiTheme="minorHAnsi" w:hAnsiTheme="minorHAnsi" w:cstheme="minorHAnsi"/>
+          <w:sz w:val="22"/>
+          <w:szCs w:val="22"/>
+        </w:rPr>
+        <w:t xml:space="preserve">objective 1. </w:t>
+      </w:r>
+    </w:p>
+    <w:p>
+      <w:pPr>
+        <w:ind w:firstLine="360"/>
+        <w:jc w:val="both"/>
+        <w:rPr>
+          <w:rFonts w:asciiTheme="minorHAnsi" w:hAnsiTheme="minorHAnsi" w:cstheme="minorHAnsi"/>
+          <w:sz w:val="22"/>
+          <w:szCs w:val="22"/>
+        </w:rPr>
+      </w:pPr>
+      <w:r>
+        <w:rPr>
+          <w:rFonts w:asciiTheme="minorHAnsi" w:hAnsiTheme="minorHAnsi" w:cstheme="minorHAnsi"/>
+          <w:sz w:val="22"/>
+          <w:szCs w:val="22"/>
+        </w:rPr>
+        <w:t>The model with the best overall predictive accuracy was the LASSO model</w:t>
+      </w:r>
+      <w:r>
+        <w:rPr>
+          <w:rFonts w:asciiTheme="minorHAnsi" w:hAnsiTheme="minorHAnsi" w:cstheme="minorHAnsi"/>
+          <w:sz w:val="22"/>
+          <w:szCs w:val="22"/>
+        </w:rPr>
+        <w:t>. However the model that we would choose as t</w:t>
+      </w:r>
+      <w:r>
+        <w:rPr>
+          <w:rFonts w:asciiTheme="minorHAnsi" w:hAnsiTheme="minorHAnsi" w:cstheme="minorHAnsi"/>
+          <w:sz w:val="22"/>
+          <w:szCs w:val="22"/>
+        </w:rPr>
+        <w:t>he best predictive model</w:t>
+      </w:r>
+      <w:r>
+        <w:rPr>
+          <w:rFonts w:asciiTheme="minorHAnsi" w:hAnsiTheme="minorHAnsi" w:cstheme="minorHAnsi"/>
+          <w:sz w:val="22"/>
+          <w:szCs w:val="22"/>
+        </w:rPr>
+        <w:t xml:space="preserve"> overall</w:t>
+      </w:r>
+      <w:r>
+        <w:rPr>
+          <w:rFonts w:asciiTheme="minorHAnsi" w:hAnsiTheme="minorHAnsi" w:cstheme="minorHAnsi"/>
+          <w:sz w:val="22"/>
+          <w:szCs w:val="22"/>
+        </w:rPr>
+        <w:t xml:space="preserve"> </w:t>
+      </w:r>
+      <w:r>
+        <w:rPr>
+          <w:rFonts w:asciiTheme="minorHAnsi" w:hAnsiTheme="minorHAnsi" w:cstheme="minorHAnsi"/>
+          <w:sz w:val="22"/>
+          <w:szCs w:val="22"/>
+        </w:rPr>
+        <w:t xml:space="preserve">is the </w:t>
+      </w:r>
+      <w:r>
+        <w:rPr>
+          <w:rFonts w:asciiTheme="minorHAnsi" w:hAnsiTheme="minorHAnsi" w:cstheme="minorHAnsi"/>
+          <w:sz w:val="22"/>
+          <w:szCs w:val="22"/>
+        </w:rPr>
+        <w:t xml:space="preserve">LDA </w:t>
+      </w:r>
+      <w:r>
+        <w:rPr>
+          <w:rFonts w:asciiTheme="minorHAnsi" w:hAnsiTheme="minorHAnsi" w:cstheme="minorHAnsi"/>
+          <w:sz w:val="22"/>
+          <w:szCs w:val="22"/>
+        </w:rPr>
+        <w:t xml:space="preserve">model. This model had only a 2.2% decrease in overall accuracy over LASSO, but its combined sensitivity+specificity is </w:t>
+      </w:r>
+      <w:r>
+        <w:rPr>
+          <w:rFonts w:asciiTheme="minorHAnsi" w:hAnsiTheme="minorHAnsi" w:cstheme="minorHAnsi"/>
+          <w:sz w:val="22"/>
+          <w:szCs w:val="22"/>
+        </w:rPr>
+        <w:t xml:space="preserve">approximately </w:t>
+      </w:r>
+      <w:r>
+        <w:rPr>
+          <w:rFonts w:asciiTheme="minorHAnsi" w:hAnsiTheme="minorHAnsi" w:cstheme="minorHAnsi"/>
+          <w:sz w:val="22"/>
+          <w:szCs w:val="22"/>
+        </w:rPr>
+        <w:t xml:space="preserve">6% </w:t>
+      </w:r>
+      <w:r>
+        <w:rPr>
+          <w:rFonts w:asciiTheme="minorHAnsi" w:hAnsiTheme="minorHAnsi" w:cstheme="minorHAnsi"/>
+          <w:sz w:val="22"/>
+          <w:szCs w:val="22"/>
+        </w:rPr>
+        <w:t>greater</w:t>
+      </w:r>
+      <w:r>
+        <w:rPr>
+          <w:rFonts w:asciiTheme="minorHAnsi" w:hAnsiTheme="minorHAnsi" w:cstheme="minorHAnsi"/>
+          <w:sz w:val="22"/>
+          <w:szCs w:val="22"/>
+        </w:rPr>
+        <w:t>.</w:t>
+      </w:r>
+      <w:r>
+        <w:rPr>
+          <w:rFonts w:asciiTheme="minorHAnsi" w:hAnsiTheme="minorHAnsi" w:cstheme="minorHAnsi"/>
+          <w:sz w:val="22"/>
+          <w:szCs w:val="22"/>
+        </w:rPr>
+        <w:t xml:space="preserve"> </w:t>
+      </w:r>
+      <w:r>
+        <w:rPr>
+          <w:rFonts w:asciiTheme="minorHAnsi" w:hAnsiTheme="minorHAnsi" w:cstheme="minorHAnsi"/>
+          <w:sz w:val="22"/>
+          <w:szCs w:val="22"/>
+        </w:rPr>
+        <w:t>In the end based on these different models it appears that the success of a field goal is not reliant on a complex interaction between the variables.</w:t>
+      </w:r>
+    </w:p>
+    <w:p>
+      <w:pPr>
+        <w:ind w:firstLine="360"/>
+        <w:jc w:val="both"/>
+        <w:rPr>
+          <w:rFonts w:asciiTheme="minorHAnsi" w:hAnsiTheme="minorHAnsi" w:cstheme="minorHAnsi"/>
+          <w:sz w:val="22"/>
+          <w:szCs w:val="22"/>
+        </w:rPr>
+      </w:pPr>
+      <w:r>
+        <w:rPr>
+          <w:rFonts w:asciiTheme="minorHAnsi" w:hAnsiTheme="minorHAnsi" w:cstheme="minorHAnsi"/>
+          <w:sz w:val="22"/>
+          <w:szCs w:val="22"/>
+        </w:rPr>
+        <w:lastRenderedPageBreak/>
+        <w:t>In the future for improving the predictive accuracy of the models the best thing would be to gather more data. Most of the issues that we had during the initial modeling process were directly due to the low number of 0’s (misses) on our response variable</w:t>
+      </w:r>
+      <w:bookmarkStart w:id="1" w:name="_GoBack"/>
+      <w:bookmarkEnd w:id="1"/>
+      <w:r>
+        <w:rPr>
+          <w:rFonts w:asciiTheme="minorHAnsi" w:hAnsiTheme="minorHAnsi" w:cstheme="minorHAnsi"/>
+          <w:sz w:val="22"/>
+          <w:szCs w:val="22"/>
+        </w:rPr>
+        <w:t>.</w:t>
       </w:r>
     </w:p>
     <w:p>
@@ -13162,7 +13279,6 @@
           <w:sz w:val="22"/>
           <w:szCs w:val="22"/>
         </w:rPr>
-        <w:lastRenderedPageBreak/>
         <w:t>sec   (seconds remaining, added to minutes)</w:t>
       </w:r>
     </w:p>
@@ -16710,7 +16826,7 @@
 </file>
 
 <file path=customXml/itemProps1.xml><?xml version="1.0" encoding="utf-8"?>
-<ds:datastoreItem xmlns:ds="http://schemas.openxmlformats.org/officeDocument/2006/customXml" ds:itemID="{38C1C473-78F9-4DD6-90B9-6D155E29BACD}">
+<ds:datastoreItem xmlns:ds="http://schemas.openxmlformats.org/officeDocument/2006/customXml" ds:itemID="{6AA7E888-E4EC-4B06-808D-1774DFEC98D5}">
   <ds:schemaRefs>
     <ds:schemaRef ds:uri="http://schemas.openxmlformats.org/officeDocument/2006/bibliography"/>
   </ds:schemaRefs>

</xml_diff>